<commit_message>
Section 2 - What is UML and its types
</commit_message>
<xml_diff>
--- a/DesignPattern.docx
+++ b/DesignPattern.docx
@@ -23,7 +23,18 @@
           <w:sz w:val="24"/>
           <w:szCs w:val="24"/>
         </w:rPr>
-        <w:t>Section 1:</w:t>
+        <w:t>Section 1</w:t>
+      </w:r>
+      <w:r>
+        <w:rPr>
+          <w:b/>
+          <w:bCs/>
+          <w:i/>
+          <w:iCs/>
+          <w:sz w:val="24"/>
+          <w:szCs w:val="24"/>
+        </w:rPr>
+        <w:t xml:space="preserve"> - Introduction </w:t>
       </w:r>
     </w:p>
     <w:p>
@@ -208,15 +219,7 @@
         <w:jc w:val="both"/>
       </w:pPr>
       <w:r>
-        <w:t>In 1993, four individuals identified the 24 most effective and widely used design patterns. These pioneers are known as the Gang of Four (</w:t>
-      </w:r>
-      <w:proofErr w:type="spellStart"/>
-      <w:r>
-        <w:t>GoF</w:t>
-      </w:r>
-      <w:proofErr w:type="spellEnd"/>
-      <w:r>
-        <w:t>).</w:t>
+        <w:t>In 1993, four individuals identified the 24 most effective and widely used design patterns. These pioneers are known as the Gang of Four (GoF).</w:t>
       </w:r>
     </w:p>
     <w:p>
@@ -225,6 +228,303 @@
       </w:pPr>
       <w:r>
         <w:t>_______________________________________________________________________________________________</w:t>
+      </w:r>
+    </w:p>
+    <w:p>
+      <w:pPr>
+        <w:bidi w:val="0"/>
+        <w:rPr>
+          <w:b/>
+          <w:bCs/>
+          <w:i/>
+          <w:iCs/>
+          <w:sz w:val="24"/>
+          <w:szCs w:val="24"/>
+        </w:rPr>
+      </w:pPr>
+      <w:r>
+        <w:rPr>
+          <w:b/>
+          <w:bCs/>
+          <w:i/>
+          <w:iCs/>
+          <w:sz w:val="24"/>
+          <w:szCs w:val="24"/>
+        </w:rPr>
+        <w:t xml:space="preserve">Section 2 - </w:t>
+      </w:r>
+      <w:r>
+        <w:rPr>
+          <w:b/>
+          <w:bCs/>
+          <w:i/>
+          <w:iCs/>
+          <w:sz w:val="24"/>
+          <w:szCs w:val="24"/>
+        </w:rPr>
+        <w:t>What is UML and its types?</w:t>
+      </w:r>
+    </w:p>
+    <w:p>
+      <w:pPr>
+        <w:bidi w:val="0"/>
+      </w:pPr>
+      <w:r>
+        <w:t>UML (Unified Modeling Language) is a simple graphical modeling language used for documenting software systems. It provides various diagrams to help with software documentation.</w:t>
+      </w:r>
+    </w:p>
+    <w:p>
+      <w:pPr>
+        <w:bidi w:val="0"/>
+        <w:rPr>
+          <w:b/>
+          <w:bCs/>
+        </w:rPr>
+      </w:pPr>
+      <w:r>
+        <w:rPr>
+          <w:b/>
+          <w:bCs/>
+        </w:rPr>
+        <w:t xml:space="preserve">UML Diagrams: </w:t>
+      </w:r>
+    </w:p>
+    <w:p>
+      <w:pPr>
+        <w:pStyle w:val="ListParagraph"/>
+        <w:numPr>
+          <w:ilvl w:val="0"/>
+          <w:numId w:val="3"/>
+        </w:numPr>
+        <w:bidi w:val="0"/>
+        <w:rPr>
+          <w:u w:val="single"/>
+        </w:rPr>
+      </w:pPr>
+      <w:r>
+        <w:rPr>
+          <w:u w:val="single"/>
+        </w:rPr>
+        <w:t>Structure Diagrams</w:t>
+      </w:r>
+    </w:p>
+    <w:p>
+      <w:pPr>
+        <w:pStyle w:val="ListParagraph"/>
+        <w:numPr>
+          <w:ilvl w:val="0"/>
+          <w:numId w:val="3"/>
+        </w:numPr>
+        <w:bidi w:val="0"/>
+      </w:pPr>
+      <w:r>
+        <w:t>Behavioral Diagrams</w:t>
+      </w:r>
+    </w:p>
+    <w:p>
+      <w:pPr>
+        <w:pStyle w:val="ListParagraph"/>
+        <w:numPr>
+          <w:ilvl w:val="0"/>
+          <w:numId w:val="3"/>
+        </w:numPr>
+        <w:bidi w:val="0"/>
+      </w:pPr>
+      <w:r>
+        <w:t>Interaction Diagrams</w:t>
+      </w:r>
+    </w:p>
+    <w:p>
+      <w:pPr>
+        <w:bidi w:val="0"/>
+        <w:rPr>
+          <w:b/>
+          <w:bCs/>
+        </w:rPr>
+      </w:pPr>
+      <w:r>
+        <w:rPr>
+          <w:b/>
+          <w:bCs/>
+        </w:rPr>
+        <w:t xml:space="preserve">-  </w:t>
+      </w:r>
+      <w:r>
+        <w:rPr>
+          <w:b/>
+          <w:bCs/>
+        </w:rPr>
+        <w:t>Types of Structural Diagrams</w:t>
+      </w:r>
+      <w:r>
+        <w:rPr>
+          <w:b/>
+          <w:bCs/>
+        </w:rPr>
+        <w:t xml:space="preserve">: </w:t>
+      </w:r>
+    </w:p>
+    <w:p>
+      <w:pPr>
+        <w:pStyle w:val="ListParagraph"/>
+        <w:numPr>
+          <w:ilvl w:val="0"/>
+          <w:numId w:val="5"/>
+        </w:numPr>
+        <w:bidi w:val="0"/>
+        <w:rPr>
+          <w:u w:val="single"/>
+        </w:rPr>
+      </w:pPr>
+      <w:r>
+        <w:rPr>
+          <w:u w:val="single"/>
+        </w:rPr>
+        <w:t>Class Diagram</w:t>
+      </w:r>
+    </w:p>
+    <w:p>
+      <w:pPr>
+        <w:pStyle w:val="ListParagraph"/>
+        <w:numPr>
+          <w:ilvl w:val="0"/>
+          <w:numId w:val="5"/>
+        </w:numPr>
+        <w:bidi w:val="0"/>
+        <w:rPr>
+          <w:u w:val="single"/>
+        </w:rPr>
+      </w:pPr>
+      <w:r>
+        <w:rPr>
+          <w:u w:val="single"/>
+        </w:rPr>
+        <w:t>Object Diagram</w:t>
+      </w:r>
+    </w:p>
+    <w:p>
+      <w:pPr>
+        <w:pStyle w:val="ListParagraph"/>
+        <w:numPr>
+          <w:ilvl w:val="0"/>
+          <w:numId w:val="5"/>
+        </w:numPr>
+        <w:bidi w:val="0"/>
+      </w:pPr>
+      <w:r>
+        <w:t>Composite Structure Diagram</w:t>
+      </w:r>
+    </w:p>
+    <w:p>
+      <w:pPr>
+        <w:pStyle w:val="ListParagraph"/>
+        <w:numPr>
+          <w:ilvl w:val="0"/>
+          <w:numId w:val="5"/>
+        </w:numPr>
+        <w:bidi w:val="0"/>
+      </w:pPr>
+      <w:r>
+        <w:t>Component Diagram</w:t>
+      </w:r>
+    </w:p>
+    <w:p>
+      <w:pPr>
+        <w:pStyle w:val="ListParagraph"/>
+        <w:numPr>
+          <w:ilvl w:val="0"/>
+          <w:numId w:val="5"/>
+        </w:numPr>
+        <w:bidi w:val="0"/>
+      </w:pPr>
+      <w:r>
+        <w:t>Deployment Diagram</w:t>
+      </w:r>
+    </w:p>
+    <w:p>
+      <w:pPr>
+        <w:pStyle w:val="ListParagraph"/>
+        <w:numPr>
+          <w:ilvl w:val="0"/>
+          <w:numId w:val="5"/>
+        </w:numPr>
+        <w:bidi w:val="0"/>
+      </w:pPr>
+      <w:r>
+        <w:t>Package Diagram</w:t>
+      </w:r>
+    </w:p>
+    <w:p>
+      <w:pPr>
+        <w:bidi w:val="0"/>
+      </w:pPr>
+      <w:r>
+        <w:t>We use these diagrams to understand design patterns. In this course, we use C# to implement these design patterns, but the diagrams help us apply them in other programming languages as well.</w:t>
+      </w:r>
+    </w:p>
+    <w:p>
+      <w:pPr>
+        <w:bidi w:val="0"/>
+      </w:pPr>
+      <w:r>
+        <w:t>_______________________________________________________________________________________________</w:t>
+      </w:r>
+    </w:p>
+    <w:p>
+      <w:pPr>
+        <w:bidi w:val="0"/>
+        <w:rPr>
+          <w:b/>
+          <w:bCs/>
+          <w:i/>
+          <w:iCs/>
+          <w:sz w:val="24"/>
+          <w:szCs w:val="24"/>
+        </w:rPr>
+      </w:pPr>
+      <w:r>
+        <w:rPr>
+          <w:b/>
+          <w:bCs/>
+          <w:i/>
+          <w:iCs/>
+          <w:sz w:val="24"/>
+          <w:szCs w:val="24"/>
+        </w:rPr>
+        <w:t xml:space="preserve">Section </w:t>
+      </w:r>
+      <w:r>
+        <w:rPr>
+          <w:b/>
+          <w:bCs/>
+          <w:i/>
+          <w:iCs/>
+          <w:sz w:val="24"/>
+          <w:szCs w:val="24"/>
+        </w:rPr>
+        <w:t>3</w:t>
+      </w:r>
+      <w:r>
+        <w:rPr>
+          <w:b/>
+          <w:bCs/>
+          <w:i/>
+          <w:iCs/>
+          <w:sz w:val="24"/>
+          <w:szCs w:val="24"/>
+        </w:rPr>
+        <w:t xml:space="preserve"> - </w:t>
+      </w:r>
+      <w:r>
+        <w:rPr>
+          <w:b/>
+          <w:bCs/>
+          <w:i/>
+          <w:iCs/>
+          <w:sz w:val="24"/>
+          <w:szCs w:val="24"/>
+        </w:rPr>
+        <w:t>Required Software</w:t>
       </w:r>
     </w:p>
     <w:p>
@@ -428,11 +728,311 @@
       </w:pPr>
     </w:lvl>
   </w:abstractNum>
+  <w:abstractNum w:abstractNumId="2" w15:restartNumberingAfterBreak="0">
+    <w:nsid w:val="54947A81"/>
+    <w:multiLevelType w:val="hybridMultilevel"/>
+    <w:tmpl w:val="EE5AA390"/>
+    <w:lvl w:ilvl="0" w:tplc="F6B62718">
+      <w:start w:val="1"/>
+      <w:numFmt w:val="decimal"/>
+      <w:lvlText w:val="%1-"/>
+      <w:lvlJc w:val="left"/>
+      <w:pPr>
+        <w:ind w:left="720" w:hanging="360"/>
+      </w:pPr>
+      <w:rPr>
+        <w:rFonts w:hint="default"/>
+      </w:rPr>
+    </w:lvl>
+    <w:lvl w:ilvl="1" w:tplc="04090019" w:tentative="1">
+      <w:start w:val="1"/>
+      <w:numFmt w:val="lowerLetter"/>
+      <w:lvlText w:val="%2."/>
+      <w:lvlJc w:val="left"/>
+      <w:pPr>
+        <w:ind w:left="1440" w:hanging="360"/>
+      </w:pPr>
+    </w:lvl>
+    <w:lvl w:ilvl="2" w:tplc="0409001B" w:tentative="1">
+      <w:start w:val="1"/>
+      <w:numFmt w:val="lowerRoman"/>
+      <w:lvlText w:val="%3."/>
+      <w:lvlJc w:val="right"/>
+      <w:pPr>
+        <w:ind w:left="2160" w:hanging="180"/>
+      </w:pPr>
+    </w:lvl>
+    <w:lvl w:ilvl="3" w:tplc="0409000F" w:tentative="1">
+      <w:start w:val="1"/>
+      <w:numFmt w:val="decimal"/>
+      <w:lvlText w:val="%4."/>
+      <w:lvlJc w:val="left"/>
+      <w:pPr>
+        <w:ind w:left="2880" w:hanging="360"/>
+      </w:pPr>
+    </w:lvl>
+    <w:lvl w:ilvl="4" w:tplc="04090019" w:tentative="1">
+      <w:start w:val="1"/>
+      <w:numFmt w:val="lowerLetter"/>
+      <w:lvlText w:val="%5."/>
+      <w:lvlJc w:val="left"/>
+      <w:pPr>
+        <w:ind w:left="3600" w:hanging="360"/>
+      </w:pPr>
+    </w:lvl>
+    <w:lvl w:ilvl="5" w:tplc="0409001B" w:tentative="1">
+      <w:start w:val="1"/>
+      <w:numFmt w:val="lowerRoman"/>
+      <w:lvlText w:val="%6."/>
+      <w:lvlJc w:val="right"/>
+      <w:pPr>
+        <w:ind w:left="4320" w:hanging="180"/>
+      </w:pPr>
+    </w:lvl>
+    <w:lvl w:ilvl="6" w:tplc="0409000F" w:tentative="1">
+      <w:start w:val="1"/>
+      <w:numFmt w:val="decimal"/>
+      <w:lvlText w:val="%7."/>
+      <w:lvlJc w:val="left"/>
+      <w:pPr>
+        <w:ind w:left="5040" w:hanging="360"/>
+      </w:pPr>
+    </w:lvl>
+    <w:lvl w:ilvl="7" w:tplc="04090019" w:tentative="1">
+      <w:start w:val="1"/>
+      <w:numFmt w:val="lowerLetter"/>
+      <w:lvlText w:val="%8."/>
+      <w:lvlJc w:val="left"/>
+      <w:pPr>
+        <w:ind w:left="5760" w:hanging="360"/>
+      </w:pPr>
+    </w:lvl>
+    <w:lvl w:ilvl="8" w:tplc="0409001B" w:tentative="1">
+      <w:start w:val="1"/>
+      <w:numFmt w:val="lowerRoman"/>
+      <w:lvlText w:val="%9."/>
+      <w:lvlJc w:val="right"/>
+      <w:pPr>
+        <w:ind w:left="6480" w:hanging="180"/>
+      </w:pPr>
+    </w:lvl>
+  </w:abstractNum>
+  <w:abstractNum w:abstractNumId="3" w15:restartNumberingAfterBreak="0">
+    <w:nsid w:val="615828A0"/>
+    <w:multiLevelType w:val="hybridMultilevel"/>
+    <w:tmpl w:val="436ACBDA"/>
+    <w:lvl w:ilvl="0" w:tplc="414EB376">
+      <w:start w:val="1"/>
+      <w:numFmt w:val="bullet"/>
+      <w:lvlText w:val="-"/>
+      <w:lvlJc w:val="left"/>
+      <w:pPr>
+        <w:ind w:left="720" w:hanging="360"/>
+      </w:pPr>
+      <w:rPr>
+        <w:rFonts w:ascii="Calibri" w:eastAsiaTheme="minorHAnsi" w:hAnsi="Calibri" w:cs="Calibri" w:hint="default"/>
+      </w:rPr>
+    </w:lvl>
+    <w:lvl w:ilvl="1" w:tplc="04090003" w:tentative="1">
+      <w:start w:val="1"/>
+      <w:numFmt w:val="bullet"/>
+      <w:lvlText w:val="o"/>
+      <w:lvlJc w:val="left"/>
+      <w:pPr>
+        <w:ind w:left="1440" w:hanging="360"/>
+      </w:pPr>
+      <w:rPr>
+        <w:rFonts w:ascii="Courier New" w:hAnsi="Courier New" w:cs="Courier New" w:hint="default"/>
+      </w:rPr>
+    </w:lvl>
+    <w:lvl w:ilvl="2" w:tplc="04090005" w:tentative="1">
+      <w:start w:val="1"/>
+      <w:numFmt w:val="bullet"/>
+      <w:lvlText w:val=""/>
+      <w:lvlJc w:val="left"/>
+      <w:pPr>
+        <w:ind w:left="2160" w:hanging="360"/>
+      </w:pPr>
+      <w:rPr>
+        <w:rFonts w:ascii="Wingdings" w:hAnsi="Wingdings" w:hint="default"/>
+      </w:rPr>
+    </w:lvl>
+    <w:lvl w:ilvl="3" w:tplc="04090001" w:tentative="1">
+      <w:start w:val="1"/>
+      <w:numFmt w:val="bullet"/>
+      <w:lvlText w:val=""/>
+      <w:lvlJc w:val="left"/>
+      <w:pPr>
+        <w:ind w:left="2880" w:hanging="360"/>
+      </w:pPr>
+      <w:rPr>
+        <w:rFonts w:ascii="Symbol" w:hAnsi="Symbol" w:hint="default"/>
+      </w:rPr>
+    </w:lvl>
+    <w:lvl w:ilvl="4" w:tplc="04090003" w:tentative="1">
+      <w:start w:val="1"/>
+      <w:numFmt w:val="bullet"/>
+      <w:lvlText w:val="o"/>
+      <w:lvlJc w:val="left"/>
+      <w:pPr>
+        <w:ind w:left="3600" w:hanging="360"/>
+      </w:pPr>
+      <w:rPr>
+        <w:rFonts w:ascii="Courier New" w:hAnsi="Courier New" w:cs="Courier New" w:hint="default"/>
+      </w:rPr>
+    </w:lvl>
+    <w:lvl w:ilvl="5" w:tplc="04090005" w:tentative="1">
+      <w:start w:val="1"/>
+      <w:numFmt w:val="bullet"/>
+      <w:lvlText w:val=""/>
+      <w:lvlJc w:val="left"/>
+      <w:pPr>
+        <w:ind w:left="4320" w:hanging="360"/>
+      </w:pPr>
+      <w:rPr>
+        <w:rFonts w:ascii="Wingdings" w:hAnsi="Wingdings" w:hint="default"/>
+      </w:rPr>
+    </w:lvl>
+    <w:lvl w:ilvl="6" w:tplc="04090001" w:tentative="1">
+      <w:start w:val="1"/>
+      <w:numFmt w:val="bullet"/>
+      <w:lvlText w:val=""/>
+      <w:lvlJc w:val="left"/>
+      <w:pPr>
+        <w:ind w:left="5040" w:hanging="360"/>
+      </w:pPr>
+      <w:rPr>
+        <w:rFonts w:ascii="Symbol" w:hAnsi="Symbol" w:hint="default"/>
+      </w:rPr>
+    </w:lvl>
+    <w:lvl w:ilvl="7" w:tplc="04090003" w:tentative="1">
+      <w:start w:val="1"/>
+      <w:numFmt w:val="bullet"/>
+      <w:lvlText w:val="o"/>
+      <w:lvlJc w:val="left"/>
+      <w:pPr>
+        <w:ind w:left="5760" w:hanging="360"/>
+      </w:pPr>
+      <w:rPr>
+        <w:rFonts w:ascii="Courier New" w:hAnsi="Courier New" w:cs="Courier New" w:hint="default"/>
+      </w:rPr>
+    </w:lvl>
+    <w:lvl w:ilvl="8" w:tplc="04090005" w:tentative="1">
+      <w:start w:val="1"/>
+      <w:numFmt w:val="bullet"/>
+      <w:lvlText w:val=""/>
+      <w:lvlJc w:val="left"/>
+      <w:pPr>
+        <w:ind w:left="6480" w:hanging="360"/>
+      </w:pPr>
+      <w:rPr>
+        <w:rFonts w:ascii="Wingdings" w:hAnsi="Wingdings" w:hint="default"/>
+      </w:rPr>
+    </w:lvl>
+  </w:abstractNum>
+  <w:abstractNum w:abstractNumId="4" w15:restartNumberingAfterBreak="0">
+    <w:nsid w:val="76DF0F00"/>
+    <w:multiLevelType w:val="hybridMultilevel"/>
+    <w:tmpl w:val="09E63280"/>
+    <w:lvl w:ilvl="0" w:tplc="F6B62718">
+      <w:start w:val="1"/>
+      <w:numFmt w:val="decimal"/>
+      <w:lvlText w:val="%1-"/>
+      <w:lvlJc w:val="left"/>
+      <w:pPr>
+        <w:ind w:left="720" w:hanging="360"/>
+      </w:pPr>
+      <w:rPr>
+        <w:rFonts w:hint="default"/>
+      </w:rPr>
+    </w:lvl>
+    <w:lvl w:ilvl="1" w:tplc="04090019" w:tentative="1">
+      <w:start w:val="1"/>
+      <w:numFmt w:val="lowerLetter"/>
+      <w:lvlText w:val="%2."/>
+      <w:lvlJc w:val="left"/>
+      <w:pPr>
+        <w:ind w:left="1440" w:hanging="360"/>
+      </w:pPr>
+    </w:lvl>
+    <w:lvl w:ilvl="2" w:tplc="0409001B" w:tentative="1">
+      <w:start w:val="1"/>
+      <w:numFmt w:val="lowerRoman"/>
+      <w:lvlText w:val="%3."/>
+      <w:lvlJc w:val="right"/>
+      <w:pPr>
+        <w:ind w:left="2160" w:hanging="180"/>
+      </w:pPr>
+    </w:lvl>
+    <w:lvl w:ilvl="3" w:tplc="0409000F" w:tentative="1">
+      <w:start w:val="1"/>
+      <w:numFmt w:val="decimal"/>
+      <w:lvlText w:val="%4."/>
+      <w:lvlJc w:val="left"/>
+      <w:pPr>
+        <w:ind w:left="2880" w:hanging="360"/>
+      </w:pPr>
+    </w:lvl>
+    <w:lvl w:ilvl="4" w:tplc="04090019" w:tentative="1">
+      <w:start w:val="1"/>
+      <w:numFmt w:val="lowerLetter"/>
+      <w:lvlText w:val="%5."/>
+      <w:lvlJc w:val="left"/>
+      <w:pPr>
+        <w:ind w:left="3600" w:hanging="360"/>
+      </w:pPr>
+    </w:lvl>
+    <w:lvl w:ilvl="5" w:tplc="0409001B" w:tentative="1">
+      <w:start w:val="1"/>
+      <w:numFmt w:val="lowerRoman"/>
+      <w:lvlText w:val="%6."/>
+      <w:lvlJc w:val="right"/>
+      <w:pPr>
+        <w:ind w:left="4320" w:hanging="180"/>
+      </w:pPr>
+    </w:lvl>
+    <w:lvl w:ilvl="6" w:tplc="0409000F" w:tentative="1">
+      <w:start w:val="1"/>
+      <w:numFmt w:val="decimal"/>
+      <w:lvlText w:val="%7."/>
+      <w:lvlJc w:val="left"/>
+      <w:pPr>
+        <w:ind w:left="5040" w:hanging="360"/>
+      </w:pPr>
+    </w:lvl>
+    <w:lvl w:ilvl="7" w:tplc="04090019" w:tentative="1">
+      <w:start w:val="1"/>
+      <w:numFmt w:val="lowerLetter"/>
+      <w:lvlText w:val="%8."/>
+      <w:lvlJc w:val="left"/>
+      <w:pPr>
+        <w:ind w:left="5760" w:hanging="360"/>
+      </w:pPr>
+    </w:lvl>
+    <w:lvl w:ilvl="8" w:tplc="0409001B" w:tentative="1">
+      <w:start w:val="1"/>
+      <w:numFmt w:val="lowerRoman"/>
+      <w:lvlText w:val="%9."/>
+      <w:lvlJc w:val="right"/>
+      <w:pPr>
+        <w:ind w:left="6480" w:hanging="180"/>
+      </w:pPr>
+    </w:lvl>
+  </w:abstractNum>
   <w:num w:numId="1" w16cid:durableId="238369732">
     <w:abstractNumId w:val="1"/>
   </w:num>
   <w:num w:numId="2" w16cid:durableId="843083940">
     <w:abstractNumId w:val="0"/>
+  </w:num>
+  <w:num w:numId="3" w16cid:durableId="560486562">
+    <w:abstractNumId w:val="4"/>
+  </w:num>
+  <w:num w:numId="4" w16cid:durableId="1494373205">
+    <w:abstractNumId w:val="3"/>
+  </w:num>
+  <w:num w:numId="5" w16cid:durableId="675887116">
+    <w:abstractNumId w:val="2"/>
   </w:num>
 </w:numbering>
 </file>
@@ -835,6 +1435,7 @@
   <w:style w:type="paragraph" w:default="1" w:styleId="Normal">
     <w:name w:val="Normal"/>
     <w:qFormat/>
+    <w:rsid w:val="004C1CB1"/>
     <w:pPr>
       <w:bidi/>
     </w:pPr>
@@ -842,6 +1443,7 @@
   <w:style w:type="character" w:default="1" w:styleId="DefaultParagraphFont">
     <w:name w:val="Default Paragraph Font"/>
     <w:uiPriority w:val="1"/>
+    <w:semiHidden/>
     <w:unhideWhenUsed/>
   </w:style>
   <w:style w:type="table" w:default="1" w:styleId="TableNormal">

</xml_diff>

<commit_message>
Section 3 - Required Software
</commit_message>
<xml_diff>
--- a/DesignPattern.docx
+++ b/DesignPattern.docx
@@ -219,7 +219,15 @@
         <w:jc w:val="both"/>
       </w:pPr>
       <w:r>
-        <w:t>In 1993, four individuals identified the 24 most effective and widely used design patterns. These pioneers are known as the Gang of Four (GoF).</w:t>
+        <w:t>In 1993, four individuals identified the 24 most effective and widely used design patterns. These pioneers are known as the Gang of Four (</w:t>
+      </w:r>
+      <w:proofErr w:type="spellStart"/>
+      <w:r>
+        <w:t>GoF</w:t>
+      </w:r>
+      <w:proofErr w:type="spellEnd"/>
+      <w:r>
+        <w:t>).</w:t>
       </w:r>
     </w:p>
     <w:p>
@@ -251,18 +259,7 @@
           <w:sz w:val="24"/>
           <w:szCs w:val="24"/>
         </w:rPr>
-        <w:t xml:space="preserve">Section 2 - </w:t>
-      </w:r>
-      <w:r>
-        <w:rPr>
-          <w:b/>
-          <w:bCs/>
-          <w:i/>
-          <w:iCs/>
-          <w:sz w:val="24"/>
-          <w:szCs w:val="24"/>
-        </w:rPr>
-        <w:t>What is UML and its types?</w:t>
+        <w:t>Section 2 - What is UML and its types?</w:t>
       </w:r>
     </w:p>
     <w:p>
@@ -530,11 +527,62 @@
     <w:p>
       <w:pPr>
         <w:bidi w:val="0"/>
-        <w:rPr>
-          <w:rFonts w:hint="cs"/>
+      </w:pPr>
+      <w:r>
+        <w:t>To work with UML diagrams and implement design patterns in C#, you may need the following software:</w:t>
+      </w:r>
+    </w:p>
+    <w:p>
+      <w:pPr>
+        <w:bidi w:val="0"/>
+      </w:pPr>
+      <w:r>
+        <w:t>For UML diagrams we use =&gt; Drawio.com</w:t>
+      </w:r>
+      <w:r>
+        <w:t xml:space="preserve"> (we can use download for app or online in site)</w:t>
+      </w:r>
+    </w:p>
+    <w:p>
+      <w:pPr>
+        <w:bidi w:val="0"/>
+        <w:rPr>
           <w:rtl/>
         </w:rPr>
       </w:pPr>
+      <w:r>
+        <w:t xml:space="preserve">And for coding with C#, we need </w:t>
+      </w:r>
+      <w:r>
+        <w:rPr>
+          <w:b/>
+          <w:bCs/>
+        </w:rPr>
+        <w:t>Visual Studio</w:t>
+      </w:r>
+      <w:r>
+        <w:t xml:space="preserve">, </w:t>
+      </w:r>
+      <w:r>
+        <w:rPr>
+          <w:b/>
+          <w:bCs/>
+        </w:rPr>
+        <w:t>VS Code</w:t>
+      </w:r>
+      <w:r>
+        <w:t xml:space="preserve">, or </w:t>
+      </w:r>
+      <w:r>
+        <w:rPr>
+          <w:b/>
+          <w:bCs/>
+        </w:rPr>
+        <w:t>Rider</w:t>
+      </w:r>
+      <w:r>
+        <w:t>.</w:t>
+      </w:r>
     </w:p>
     <w:sectPr>
       <w:pgSz w:w="11906" w:h="16838"/>

</xml_diff>

<commit_message>
Section 4 - Class and Interface Diagrams in UML
</commit_message>
<xml_diff>
--- a/DesignPattern.docx
+++ b/DesignPattern.docx
@@ -546,43 +546,1134 @@
     <w:p>
       <w:pPr>
         <w:bidi w:val="0"/>
+      </w:pPr>
+      <w:r>
+        <w:t xml:space="preserve">And for coding with C#, we need </w:t>
+      </w:r>
+      <w:r>
+        <w:rPr>
+          <w:b/>
+          <w:bCs/>
+        </w:rPr>
+        <w:t>Visual Studio</w:t>
+      </w:r>
+      <w:r>
+        <w:t xml:space="preserve">, </w:t>
+      </w:r>
+      <w:r>
+        <w:rPr>
+          <w:b/>
+          <w:bCs/>
+        </w:rPr>
+        <w:t>VS Code</w:t>
+      </w:r>
+      <w:r>
+        <w:t xml:space="preserve">, or </w:t>
+      </w:r>
+      <w:r>
+        <w:rPr>
+          <w:b/>
+          <w:bCs/>
+        </w:rPr>
+        <w:t>Rider</w:t>
+      </w:r>
+      <w:r>
+        <w:t>.</w:t>
+      </w:r>
+    </w:p>
+    <w:p>
+      <w:pPr>
+        <w:bidi w:val="0"/>
+      </w:pPr>
+      <w:r>
+        <w:lastRenderedPageBreak/>
+        <w:t>_______________________________________________________________________________________________</w:t>
+      </w:r>
+    </w:p>
+    <w:p>
+      <w:pPr>
+        <w:bidi w:val="0"/>
+      </w:pPr>
+      <w:r>
+        <w:rPr>
+          <w:b/>
+          <w:bCs/>
+          <w:i/>
+          <w:iCs/>
+          <w:sz w:val="24"/>
+          <w:szCs w:val="24"/>
+        </w:rPr>
+        <w:t xml:space="preserve">Section </w:t>
+      </w:r>
+      <w:r>
+        <w:rPr>
+          <w:b/>
+          <w:bCs/>
+          <w:i/>
+          <w:iCs/>
+          <w:sz w:val="24"/>
+          <w:szCs w:val="24"/>
+        </w:rPr>
+        <w:t>4</w:t>
+      </w:r>
+      <w:r>
+        <w:rPr>
+          <w:b/>
+          <w:bCs/>
+          <w:i/>
+          <w:iCs/>
+          <w:sz w:val="24"/>
+          <w:szCs w:val="24"/>
+        </w:rPr>
+        <w:t xml:space="preserve"> - </w:t>
+      </w:r>
+      <w:r>
+        <w:rPr>
+          <w:b/>
+          <w:bCs/>
+          <w:i/>
+          <w:iCs/>
+          <w:sz w:val="24"/>
+          <w:szCs w:val="24"/>
+        </w:rPr>
+        <w:t>Class and Interface Diagrams in UML</w:t>
+      </w:r>
+    </w:p>
+    <w:p>
+      <w:pPr>
+        <w:bidi w:val="0"/>
+        <w:spacing w:before="100" w:beforeAutospacing="1" w:after="100" w:afterAutospacing="1" w:line="240" w:lineRule="auto"/>
+        <w:rPr>
+          <w:rFonts w:eastAsia="Times New Roman" w:cstheme="minorHAnsi"/>
+        </w:rPr>
+      </w:pPr>
+      <w:r>
+        <w:rPr>
+          <w:rFonts w:eastAsia="Times New Roman" w:cstheme="minorHAnsi"/>
+        </w:rPr>
+        <w:t xml:space="preserve">In this section, we are going to use </w:t>
+      </w:r>
+      <w:r>
+        <w:rPr>
+          <w:rFonts w:eastAsia="Times New Roman" w:cstheme="minorHAnsi"/>
+          <w:b/>
+          <w:bCs/>
+        </w:rPr>
+        <w:t>Diagram IO</w:t>
+      </w:r>
+      <w:r>
+        <w:rPr>
+          <w:rFonts w:eastAsia="Times New Roman" w:cstheme="minorHAnsi"/>
+        </w:rPr>
+        <w:t xml:space="preserve"> and describe its features.</w:t>
+      </w:r>
+    </w:p>
+    <w:p>
+      <w:pPr>
+        <w:numPr>
+          <w:ilvl w:val="0"/>
+          <w:numId w:val="6"/>
+        </w:numPr>
+        <w:bidi w:val="0"/>
+        <w:spacing w:before="100" w:beforeAutospacing="1" w:after="100" w:afterAutospacing="1" w:line="240" w:lineRule="auto"/>
+        <w:rPr>
+          <w:rFonts w:eastAsia="Times New Roman" w:cstheme="minorHAnsi"/>
+        </w:rPr>
+      </w:pPr>
+      <w:r>
+        <w:rPr>
+          <w:rFonts w:eastAsia="Times New Roman" w:cstheme="minorHAnsi"/>
+          <w:b/>
+          <w:bCs/>
+        </w:rPr>
+        <w:t>Creating a Class:</w:t>
+      </w:r>
+    </w:p>
+    <w:p>
+      <w:pPr>
+        <w:numPr>
+          <w:ilvl w:val="1"/>
+          <w:numId w:val="6"/>
+        </w:numPr>
+        <w:bidi w:val="0"/>
+        <w:spacing w:before="100" w:beforeAutospacing="1" w:after="100" w:afterAutospacing="1" w:line="240" w:lineRule="auto"/>
+        <w:rPr>
+          <w:rFonts w:eastAsia="Times New Roman" w:cstheme="minorHAnsi"/>
+        </w:rPr>
+      </w:pPr>
+      <w:r>
+        <w:rPr>
+          <w:rFonts w:eastAsia="Times New Roman" w:cstheme="minorHAnsi"/>
+        </w:rPr>
+        <w:t>Drag a new class from the shapes menu.</w:t>
+      </w:r>
+    </w:p>
+    <w:p>
+      <w:pPr>
+        <w:numPr>
+          <w:ilvl w:val="1"/>
+          <w:numId w:val="6"/>
+        </w:numPr>
+        <w:bidi w:val="0"/>
+        <w:spacing w:before="100" w:beforeAutospacing="1" w:after="100" w:afterAutospacing="1" w:line="240" w:lineRule="auto"/>
+        <w:rPr>
+          <w:rFonts w:eastAsia="Times New Roman" w:cstheme="minorHAnsi"/>
+        </w:rPr>
+      </w:pPr>
+      <w:r>
+        <w:rPr>
+          <w:rFonts w:eastAsia="Times New Roman" w:cstheme="minorHAnsi"/>
+        </w:rPr>
+        <w:t xml:space="preserve">Give it a name, such as </w:t>
+      </w:r>
+      <w:r>
+        <w:rPr>
+          <w:rFonts w:eastAsia="Times New Roman" w:cstheme="minorHAnsi"/>
+          <w:b/>
+          <w:bCs/>
+        </w:rPr>
+        <w:t>Article</w:t>
+      </w:r>
+      <w:r>
+        <w:rPr>
+          <w:rFonts w:eastAsia="Times New Roman" w:cstheme="minorHAnsi"/>
+        </w:rPr>
+        <w:t>.</w:t>
+      </w:r>
+    </w:p>
+    <w:p>
+      <w:pPr>
+        <w:numPr>
+          <w:ilvl w:val="1"/>
+          <w:numId w:val="6"/>
+        </w:numPr>
+        <w:bidi w:val="0"/>
+        <w:spacing w:before="100" w:beforeAutospacing="1" w:after="100" w:afterAutospacing="1" w:line="240" w:lineRule="auto"/>
+        <w:rPr>
+          <w:rFonts w:eastAsia="Times New Roman" w:cstheme="minorHAnsi"/>
+        </w:rPr>
+      </w:pPr>
+      <w:r>
+        <w:rPr>
+          <w:rFonts w:eastAsia="Times New Roman" w:cstheme="minorHAnsi"/>
+        </w:rPr>
+        <w:t>Add properties to the class.</w:t>
+      </w:r>
+    </w:p>
+    <w:p>
+      <w:pPr>
+        <w:numPr>
+          <w:ilvl w:val="0"/>
+          <w:numId w:val="6"/>
+        </w:numPr>
+        <w:bidi w:val="0"/>
+        <w:spacing w:before="100" w:beforeAutospacing="1" w:after="100" w:afterAutospacing="1" w:line="240" w:lineRule="auto"/>
+        <w:rPr>
+          <w:rFonts w:eastAsia="Times New Roman" w:cstheme="minorHAnsi"/>
+        </w:rPr>
+      </w:pPr>
+      <w:r>
+        <w:rPr>
+          <w:rFonts w:eastAsia="Times New Roman" w:cstheme="minorHAnsi"/>
+          <w:b/>
+          <w:bCs/>
+        </w:rPr>
+        <w:t>Access Modifiers:</w:t>
+      </w:r>
+      <w:r>
+        <w:rPr>
+          <w:rFonts w:eastAsia="Times New Roman" w:cstheme="minorHAnsi"/>
+        </w:rPr>
+        <w:br/>
+        <w:t>In UML, the symbol before a property or method represents its access level:</w:t>
+      </w:r>
+    </w:p>
+    <w:p>
+      <w:pPr>
+        <w:numPr>
+          <w:ilvl w:val="1"/>
+          <w:numId w:val="6"/>
+        </w:numPr>
+        <w:bidi w:val="0"/>
+        <w:spacing w:before="100" w:beforeAutospacing="1" w:after="100" w:afterAutospacing="1" w:line="240" w:lineRule="auto"/>
+        <w:rPr>
+          <w:rFonts w:eastAsia="Times New Roman" w:cstheme="minorHAnsi"/>
+        </w:rPr>
+      </w:pPr>
+      <w:r>
+        <w:rPr>
+          <w:rFonts w:eastAsia="Times New Roman" w:cstheme="minorHAnsi"/>
+          <w:b/>
+          <w:bCs/>
+        </w:rPr>
+        <w:t>+ (Public)</w:t>
+      </w:r>
+      <w:r>
+        <w:rPr>
+          <w:rFonts w:eastAsia="Times New Roman" w:cstheme="minorHAnsi"/>
+        </w:rPr>
+        <w:t xml:space="preserve"> → Accessible from anywhere</w:t>
+      </w:r>
+    </w:p>
+    <w:p>
+      <w:pPr>
+        <w:numPr>
+          <w:ilvl w:val="1"/>
+          <w:numId w:val="6"/>
+        </w:numPr>
+        <w:bidi w:val="0"/>
+        <w:spacing w:before="100" w:beforeAutospacing="1" w:after="100" w:afterAutospacing="1" w:line="240" w:lineRule="auto"/>
+        <w:rPr>
+          <w:rFonts w:eastAsia="Times New Roman" w:cstheme="minorHAnsi"/>
+        </w:rPr>
+      </w:pPr>
+      <w:r>
+        <w:rPr>
+          <w:rFonts w:eastAsia="Times New Roman" w:cstheme="minorHAnsi"/>
+          <w:b/>
+          <w:bCs/>
+        </w:rPr>
+        <w:t>- (Private)</w:t>
+      </w:r>
+      <w:r>
+        <w:rPr>
+          <w:rFonts w:eastAsia="Times New Roman" w:cstheme="minorHAnsi"/>
+        </w:rPr>
+        <w:t xml:space="preserve"> → Accessible only within the class</w:t>
+      </w:r>
+    </w:p>
+    <w:p>
+      <w:pPr>
+        <w:numPr>
+          <w:ilvl w:val="1"/>
+          <w:numId w:val="6"/>
+        </w:numPr>
+        <w:bidi w:val="0"/>
+        <w:spacing w:before="100" w:beforeAutospacing="1" w:after="100" w:afterAutospacing="1" w:line="240" w:lineRule="auto"/>
+        <w:rPr>
+          <w:rFonts w:eastAsia="Times New Roman" w:cstheme="minorHAnsi"/>
+        </w:rPr>
+      </w:pPr>
+      <w:r>
+        <w:rPr>
+          <w:rFonts w:eastAsia="Times New Roman" w:cstheme="minorHAnsi"/>
+          <w:b/>
+          <w:bCs/>
+        </w:rPr>
+        <w:t># (Protected)</w:t>
+      </w:r>
+      <w:r>
+        <w:rPr>
+          <w:rFonts w:eastAsia="Times New Roman" w:cstheme="minorHAnsi"/>
+        </w:rPr>
+        <w:t xml:space="preserve"> → Accessible within the class and its subclasses</w:t>
+      </w:r>
+    </w:p>
+    <w:p>
+      <w:pPr>
+        <w:numPr>
+          <w:ilvl w:val="1"/>
+          <w:numId w:val="6"/>
+        </w:numPr>
+        <w:bidi w:val="0"/>
+        <w:spacing w:before="100" w:beforeAutospacing="1" w:after="100" w:afterAutospacing="1" w:line="240" w:lineRule="auto"/>
+        <w:rPr>
+          <w:rFonts w:eastAsia="Times New Roman" w:cstheme="minorHAnsi"/>
+        </w:rPr>
+      </w:pPr>
+      <w:r>
+        <w:rPr>
+          <w:rFonts w:eastAsia="Times New Roman" w:cstheme="minorHAnsi"/>
+          <w:b/>
+          <w:bCs/>
+        </w:rPr>
+        <w:t>~ (Internal / Package Private)</w:t>
+      </w:r>
+      <w:r>
+        <w:rPr>
+          <w:rFonts w:eastAsia="Times New Roman" w:cstheme="minorHAnsi"/>
+        </w:rPr>
+        <w:t xml:space="preserve"> → Accessible within the same package</w:t>
+      </w:r>
+    </w:p>
+    <w:p>
+      <w:pPr>
+        <w:numPr>
+          <w:ilvl w:val="0"/>
+          <w:numId w:val="6"/>
+        </w:numPr>
+        <w:bidi w:val="0"/>
+        <w:spacing w:before="100" w:beforeAutospacing="1" w:after="100" w:afterAutospacing="1" w:line="240" w:lineRule="auto"/>
+        <w:rPr>
+          <w:rFonts w:eastAsia="Times New Roman" w:cstheme="minorHAnsi"/>
+        </w:rPr>
+      </w:pPr>
+      <w:r>
+        <w:rPr>
+          <w:rFonts w:eastAsia="Times New Roman" w:cstheme="minorHAnsi"/>
+          <w:b/>
+          <w:bCs/>
+        </w:rPr>
+        <w:t>Declaring Properties:</w:t>
+      </w:r>
+    </w:p>
+    <w:p>
+      <w:pPr>
+        <w:numPr>
+          <w:ilvl w:val="1"/>
+          <w:numId w:val="6"/>
+        </w:numPr>
+        <w:bidi w:val="0"/>
+        <w:spacing w:before="100" w:beforeAutospacing="1" w:after="100" w:afterAutospacing="1" w:line="240" w:lineRule="auto"/>
+        <w:rPr>
+          <w:rFonts w:eastAsia="Times New Roman" w:cstheme="minorHAnsi"/>
+        </w:rPr>
+      </w:pPr>
+      <w:r>
+        <w:rPr>
+          <w:rFonts w:eastAsia="Times New Roman" w:cstheme="minorHAnsi"/>
+        </w:rPr>
+        <w:t>Example: + Id: int</w:t>
+      </w:r>
+    </w:p>
+    <w:p>
+      <w:pPr>
+        <w:numPr>
+          <w:ilvl w:val="1"/>
+          <w:numId w:val="6"/>
+        </w:numPr>
+        <w:bidi w:val="0"/>
+        <w:spacing w:before="100" w:beforeAutospacing="1" w:after="100" w:afterAutospacing="1" w:line="240" w:lineRule="auto"/>
+        <w:rPr>
+          <w:rFonts w:eastAsia="Times New Roman" w:cstheme="minorHAnsi"/>
+        </w:rPr>
+      </w:pPr>
+      <w:r>
+        <w:rPr>
+          <w:rFonts w:eastAsia="Times New Roman" w:cstheme="minorHAnsi"/>
+        </w:rPr>
+        <w:t xml:space="preserve">This means: </w:t>
+      </w:r>
+      <w:r>
+        <w:rPr>
+          <w:rFonts w:eastAsia="Times New Roman" w:cstheme="minorHAnsi"/>
+          <w:b/>
+          <w:bCs/>
+        </w:rPr>
+        <w:t>public int Id;</w:t>
+      </w:r>
+      <w:r>
+        <w:rPr>
+          <w:rFonts w:eastAsia="Times New Roman" w:cstheme="minorHAnsi"/>
+        </w:rPr>
+        <w:t xml:space="preserve"> in C#.</w:t>
+      </w:r>
+    </w:p>
+    <w:p>
+      <w:pPr>
+        <w:numPr>
+          <w:ilvl w:val="0"/>
+          <w:numId w:val="6"/>
+        </w:numPr>
+        <w:bidi w:val="0"/>
+        <w:spacing w:before="100" w:beforeAutospacing="1" w:after="100" w:afterAutospacing="1" w:line="240" w:lineRule="auto"/>
+        <w:rPr>
+          <w:rFonts w:eastAsia="Times New Roman" w:cstheme="minorHAnsi"/>
+        </w:rPr>
+      </w:pPr>
+      <w:r>
+        <w:rPr>
+          <w:rFonts w:eastAsia="Times New Roman" w:cstheme="minorHAnsi"/>
+          <w:b/>
+          <w:bCs/>
+        </w:rPr>
+        <w:t>Declaring Methods:</w:t>
+      </w:r>
+    </w:p>
+    <w:p>
+      <w:pPr>
+        <w:numPr>
+          <w:ilvl w:val="1"/>
+          <w:numId w:val="6"/>
+        </w:numPr>
+        <w:bidi w:val="0"/>
+        <w:spacing w:before="100" w:beforeAutospacing="1" w:after="100" w:afterAutospacing="1" w:line="240" w:lineRule="auto"/>
+        <w:rPr>
+          <w:rFonts w:eastAsia="Times New Roman" w:cstheme="minorHAnsi"/>
+        </w:rPr>
+      </w:pPr>
+      <w:r>
+        <w:rPr>
+          <w:rFonts w:eastAsia="Times New Roman" w:cstheme="minorHAnsi"/>
+        </w:rPr>
+        <w:t xml:space="preserve">Example: + </w:t>
+      </w:r>
+      <w:proofErr w:type="spellStart"/>
+      <w:r>
+        <w:rPr>
+          <w:rFonts w:eastAsia="Times New Roman" w:cstheme="minorHAnsi"/>
+        </w:rPr>
+        <w:t>methodName</w:t>
+      </w:r>
+      <w:proofErr w:type="spellEnd"/>
+      <w:r>
+        <w:rPr>
+          <w:rFonts w:eastAsia="Times New Roman" w:cstheme="minorHAnsi"/>
+        </w:rPr>
+        <w:t>(</w:t>
+      </w:r>
+      <w:proofErr w:type="spellStart"/>
+      <w:r>
+        <w:rPr>
+          <w:rFonts w:eastAsia="Times New Roman" w:cstheme="minorHAnsi"/>
+        </w:rPr>
+        <w:t>paramType</w:t>
+      </w:r>
+      <w:proofErr w:type="spellEnd"/>
+      <w:r>
+        <w:rPr>
+          <w:rFonts w:eastAsia="Times New Roman" w:cstheme="minorHAnsi"/>
+        </w:rPr>
+        <w:t xml:space="preserve">): </w:t>
+      </w:r>
+      <w:proofErr w:type="spellStart"/>
+      <w:r>
+        <w:rPr>
+          <w:rFonts w:eastAsia="Times New Roman" w:cstheme="minorHAnsi"/>
+        </w:rPr>
+        <w:t>returnType</w:t>
+      </w:r>
+      <w:proofErr w:type="spellEnd"/>
+    </w:p>
+    <w:p>
+      <w:pPr>
+        <w:numPr>
+          <w:ilvl w:val="1"/>
+          <w:numId w:val="6"/>
+        </w:numPr>
+        <w:bidi w:val="0"/>
+        <w:spacing w:before="100" w:beforeAutospacing="1" w:after="100" w:afterAutospacing="1" w:line="240" w:lineRule="auto"/>
+        <w:rPr>
+          <w:rFonts w:eastAsia="Times New Roman" w:cstheme="minorHAnsi"/>
+        </w:rPr>
+      </w:pPr>
+      <w:r>
+        <w:rPr>
+          <w:rFonts w:eastAsia="Times New Roman" w:cstheme="minorHAnsi"/>
+        </w:rPr>
+        <w:t xml:space="preserve">The type inside () represents the </w:t>
+      </w:r>
+      <w:r>
+        <w:rPr>
+          <w:rFonts w:eastAsia="Times New Roman" w:cstheme="minorHAnsi"/>
+          <w:b/>
+          <w:bCs/>
+        </w:rPr>
+        <w:t>input parameters</w:t>
+      </w:r>
+      <w:r>
+        <w:rPr>
+          <w:rFonts w:eastAsia="Times New Roman" w:cstheme="minorHAnsi"/>
+        </w:rPr>
+        <w:t xml:space="preserve">, and the type </w:t>
+      </w:r>
+      <w:proofErr w:type="gramStart"/>
+      <w:r>
+        <w:rPr>
+          <w:rFonts w:eastAsia="Times New Roman" w:cstheme="minorHAnsi"/>
+        </w:rPr>
+        <w:t>after :</w:t>
+      </w:r>
+      <w:proofErr w:type="gramEnd"/>
+      <w:r>
+        <w:rPr>
+          <w:rFonts w:eastAsia="Times New Roman" w:cstheme="minorHAnsi"/>
+        </w:rPr>
+        <w:t xml:space="preserve"> represents the </w:t>
+      </w:r>
+      <w:r>
+        <w:rPr>
+          <w:rFonts w:eastAsia="Times New Roman" w:cstheme="minorHAnsi"/>
+          <w:b/>
+          <w:bCs/>
+        </w:rPr>
+        <w:t>return type</w:t>
+      </w:r>
+      <w:r>
+        <w:rPr>
+          <w:rFonts w:eastAsia="Times New Roman" w:cstheme="minorHAnsi"/>
+        </w:rPr>
+        <w:t>.</w:t>
+      </w:r>
+    </w:p>
+    <w:p>
+      <w:pPr>
+        <w:numPr>
+          <w:ilvl w:val="1"/>
+          <w:numId w:val="6"/>
+        </w:numPr>
+        <w:bidi w:val="0"/>
+        <w:spacing w:before="100" w:beforeAutospacing="1" w:after="100" w:afterAutospacing="1" w:line="240" w:lineRule="auto"/>
+        <w:rPr>
+          <w:rFonts w:eastAsia="Times New Roman" w:cstheme="minorHAnsi"/>
+        </w:rPr>
+      </w:pPr>
+      <w:r>
+        <w:rPr>
+          <w:rFonts w:eastAsia="Times New Roman" w:cstheme="minorHAnsi"/>
+        </w:rPr>
+        <w:t xml:space="preserve">Example: + </w:t>
+      </w:r>
+      <w:proofErr w:type="spellStart"/>
+      <w:proofErr w:type="gramStart"/>
+      <w:r>
+        <w:rPr>
+          <w:rFonts w:eastAsia="Times New Roman" w:cstheme="minorHAnsi"/>
+        </w:rPr>
+        <w:t>GetArticle</w:t>
+      </w:r>
+      <w:proofErr w:type="spellEnd"/>
+      <w:r>
+        <w:rPr>
+          <w:rFonts w:eastAsia="Times New Roman" w:cstheme="minorHAnsi"/>
+        </w:rPr>
+        <w:t>(</w:t>
+      </w:r>
+      <w:proofErr w:type="gramEnd"/>
+      <w:r>
+        <w:rPr>
+          <w:rFonts w:eastAsia="Times New Roman" w:cstheme="minorHAnsi"/>
+        </w:rPr>
+        <w:t>id: int): Article</w:t>
+      </w:r>
+    </w:p>
+    <w:p>
+      <w:pPr>
+        <w:numPr>
+          <w:ilvl w:val="2"/>
+          <w:numId w:val="6"/>
+        </w:numPr>
+        <w:bidi w:val="0"/>
+        <w:spacing w:before="100" w:beforeAutospacing="1" w:after="100" w:afterAutospacing="1" w:line="240" w:lineRule="auto"/>
+        <w:rPr>
+          <w:rFonts w:eastAsia="Times New Roman" w:cstheme="minorHAnsi"/>
+          <w:sz w:val="24"/>
+          <w:szCs w:val="24"/>
+        </w:rPr>
+      </w:pPr>
+      <w:r>
+        <w:t>This means:</w:t>
+      </w:r>
+      <w:r>
+        <w:rPr>
+          <w:rFonts w:eastAsia="Times New Roman" w:cstheme="minorHAnsi"/>
+          <w:sz w:val="24"/>
+          <w:szCs w:val="24"/>
+        </w:rPr>
+        <w:br/>
+      </w:r>
+      <w:r>
+        <w:rPr>
+          <w:rFonts w:eastAsia="Times New Roman" w:cstheme="minorHAnsi"/>
+          <w:sz w:val="24"/>
+          <w:szCs w:val="24"/>
+        </w:rPr>
+        <w:t xml:space="preserve">public Article </w:t>
+      </w:r>
+      <w:proofErr w:type="spellStart"/>
+      <w:proofErr w:type="gramStart"/>
+      <w:r>
+        <w:rPr>
+          <w:rFonts w:eastAsia="Times New Roman" w:cstheme="minorHAnsi"/>
+          <w:sz w:val="24"/>
+          <w:szCs w:val="24"/>
+        </w:rPr>
+        <w:t>GetArticle</w:t>
+      </w:r>
+      <w:proofErr w:type="spellEnd"/>
+      <w:r>
+        <w:rPr>
+          <w:rFonts w:eastAsia="Times New Roman" w:cstheme="minorHAnsi"/>
+          <w:sz w:val="24"/>
+          <w:szCs w:val="24"/>
+        </w:rPr>
+        <w:t>(</w:t>
+      </w:r>
+      <w:proofErr w:type="gramEnd"/>
+      <w:r>
+        <w:rPr>
+          <w:rFonts w:eastAsia="Times New Roman" w:cstheme="minorHAnsi"/>
+          <w:sz w:val="24"/>
+          <w:szCs w:val="24"/>
+        </w:rPr>
+        <w:t>int id);</w:t>
+      </w:r>
+    </w:p>
+    <w:p>
+      <w:pPr>
+        <w:bidi w:val="0"/>
+        <w:spacing w:after="0" w:line="240" w:lineRule="auto"/>
+        <w:jc w:val="center"/>
+        <w:rPr>
+          <w:rFonts w:ascii="Times New Roman" w:eastAsia="Times New Roman" w:hAnsi="Times New Roman" w:cs="Times New Roman"/>
+          <w:sz w:val="24"/>
+          <w:szCs w:val="24"/>
+        </w:rPr>
+      </w:pPr>
+      <w:r>
+        <w:rPr>
+          <w:noProof/>
+        </w:rPr>
+        <w:drawing>
+          <wp:inline distT="0" distB="0" distL="0" distR="0" wp14:anchorId="4B176C74" wp14:editId="778758BB">
+            <wp:extent cx="2114550" cy="1790700"/>
+            <wp:effectExtent l="0" t="0" r="0" b="0"/>
+            <wp:docPr id="1" name="Picture 1"/>
+            <wp:cNvGraphicFramePr>
+              <a:graphicFrameLocks xmlns:a="http://schemas.openxmlformats.org/drawingml/2006/main" noChangeAspect="1"/>
+            </wp:cNvGraphicFramePr>
+            <a:graphic xmlns:a="http://schemas.openxmlformats.org/drawingml/2006/main">
+              <a:graphicData uri="http://schemas.openxmlformats.org/drawingml/2006/picture">
+                <pic:pic xmlns:pic="http://schemas.openxmlformats.org/drawingml/2006/picture">
+                  <pic:nvPicPr>
+                    <pic:cNvPr id="0" name="Picture 1"/>
+                    <pic:cNvPicPr>
+                      <a:picLocks noChangeAspect="1" noChangeArrowheads="1"/>
+                    </pic:cNvPicPr>
+                  </pic:nvPicPr>
+                  <pic:blipFill>
+                    <a:blip r:embed="rId6" cstate="print">
+                      <a:extLst>
+                        <a:ext uri="{28A0092B-C50C-407E-A947-70E740481C1C}">
+                          <a14:useLocalDpi xmlns:a14="http://schemas.microsoft.com/office/drawing/2010/main" val="0"/>
+                        </a:ext>
+                      </a:extLst>
+                    </a:blip>
+                    <a:srcRect/>
+                    <a:stretch>
+                      <a:fillRect/>
+                    </a:stretch>
+                  </pic:blipFill>
+                  <pic:spPr bwMode="auto">
+                    <a:xfrm>
+                      <a:off x="0" y="0"/>
+                      <a:ext cx="2114550" cy="1790700"/>
+                    </a:xfrm>
+                    <a:prstGeom prst="rect">
+                      <a:avLst/>
+                    </a:prstGeom>
+                    <a:noFill/>
+                    <a:ln>
+                      <a:noFill/>
+                    </a:ln>
+                  </pic:spPr>
+                </pic:pic>
+              </a:graphicData>
+            </a:graphic>
+          </wp:inline>
+        </w:drawing>
+      </w:r>
+    </w:p>
+    <w:p>
+      <w:pPr>
+        <w:bidi w:val="0"/>
+        <w:spacing w:after="0" w:line="240" w:lineRule="auto"/>
+        <w:rPr>
+          <w:rFonts w:ascii="Times New Roman" w:eastAsia="Times New Roman" w:hAnsi="Times New Roman" w:cs="Times New Roman"/>
+          <w:sz w:val="24"/>
+          <w:szCs w:val="24"/>
+        </w:rPr>
+      </w:pPr>
+    </w:p>
+    <w:p>
+      <w:pPr>
+        <w:bidi w:val="0"/>
+      </w:pPr>
+      <w:r>
+        <w:t>This is a sample of a class with some properties and one method.</w:t>
+      </w:r>
+      <w:r>
+        <w:br/>
+        <w:t>If we want to create a static class, we should write the name of class like this:</w:t>
+      </w:r>
+    </w:p>
+    <w:p>
+      <w:pPr>
+        <w:bidi w:val="0"/>
+        <w:jc w:val="center"/>
+      </w:pPr>
+      <w:r>
+        <w:rPr>
+          <w:noProof/>
+        </w:rPr>
+        <w:drawing>
+          <wp:inline distT="0" distB="0" distL="0" distR="0" wp14:anchorId="1180AF60" wp14:editId="4C540268">
+            <wp:extent cx="1733550" cy="1428750"/>
+            <wp:effectExtent l="0" t="0" r="0" b="0"/>
+            <wp:docPr id="2" name="Picture 2"/>
+            <wp:cNvGraphicFramePr>
+              <a:graphicFrameLocks xmlns:a="http://schemas.openxmlformats.org/drawingml/2006/main" noChangeAspect="1"/>
+            </wp:cNvGraphicFramePr>
+            <a:graphic xmlns:a="http://schemas.openxmlformats.org/drawingml/2006/main">
+              <a:graphicData uri="http://schemas.openxmlformats.org/drawingml/2006/picture">
+                <pic:pic xmlns:pic="http://schemas.openxmlformats.org/drawingml/2006/picture">
+                  <pic:nvPicPr>
+                    <pic:cNvPr id="0" name="Picture 3"/>
+                    <pic:cNvPicPr>
+                      <a:picLocks noChangeAspect="1" noChangeArrowheads="1"/>
+                    </pic:cNvPicPr>
+                  </pic:nvPicPr>
+                  <pic:blipFill>
+                    <a:blip r:embed="rId7" cstate="print">
+                      <a:extLst>
+                        <a:ext uri="{28A0092B-C50C-407E-A947-70E740481C1C}">
+                          <a14:useLocalDpi xmlns:a14="http://schemas.microsoft.com/office/drawing/2010/main" val="0"/>
+                        </a:ext>
+                      </a:extLst>
+                    </a:blip>
+                    <a:srcRect/>
+                    <a:stretch>
+                      <a:fillRect/>
+                    </a:stretch>
+                  </pic:blipFill>
+                  <pic:spPr bwMode="auto">
+                    <a:xfrm>
+                      <a:off x="0" y="0"/>
+                      <a:ext cx="1733550" cy="1428750"/>
+                    </a:xfrm>
+                    <a:prstGeom prst="rect">
+                      <a:avLst/>
+                    </a:prstGeom>
+                    <a:noFill/>
+                    <a:ln>
+                      <a:noFill/>
+                    </a:ln>
+                  </pic:spPr>
+                </pic:pic>
+              </a:graphicData>
+            </a:graphic>
+          </wp:inline>
+        </w:drawing>
+      </w:r>
+    </w:p>
+    <w:p>
+      <w:pPr>
+        <w:bidi w:val="0"/>
+      </w:pPr>
+      <w:r>
+        <w:t>And if we want to create an Abstract Class, we Should Italic the name of Class:</w:t>
+      </w:r>
+    </w:p>
+    <w:p>
+      <w:pPr>
+        <w:bidi w:val="0"/>
+        <w:spacing w:after="0" w:line="240" w:lineRule="auto"/>
+        <w:jc w:val="center"/>
+        <w:rPr>
+          <w:rFonts w:ascii="Times New Roman" w:eastAsia="Times New Roman" w:hAnsi="Times New Roman" w:cs="Times New Roman"/>
+          <w:sz w:val="24"/>
+          <w:szCs w:val="24"/>
+        </w:rPr>
+      </w:pPr>
+      <w:r>
+        <w:rPr>
+          <w:noProof/>
+        </w:rPr>
+        <w:lastRenderedPageBreak/>
+        <w:drawing>
+          <wp:inline distT="0" distB="0" distL="0" distR="0" wp14:anchorId="007D5861" wp14:editId="7DE0A215">
+            <wp:extent cx="1733550" cy="1295400"/>
+            <wp:effectExtent l="0" t="0" r="0" b="0"/>
+            <wp:docPr id="3" name="Picture 3"/>
+            <wp:cNvGraphicFramePr>
+              <a:graphicFrameLocks xmlns:a="http://schemas.openxmlformats.org/drawingml/2006/main" noChangeAspect="1"/>
+            </wp:cNvGraphicFramePr>
+            <a:graphic xmlns:a="http://schemas.openxmlformats.org/drawingml/2006/main">
+              <a:graphicData uri="http://schemas.openxmlformats.org/drawingml/2006/picture">
+                <pic:pic xmlns:pic="http://schemas.openxmlformats.org/drawingml/2006/picture">
+                  <pic:nvPicPr>
+                    <pic:cNvPr id="0" name="Picture 5"/>
+                    <pic:cNvPicPr>
+                      <a:picLocks noChangeAspect="1" noChangeArrowheads="1"/>
+                    </pic:cNvPicPr>
+                  </pic:nvPicPr>
+                  <pic:blipFill>
+                    <a:blip r:embed="rId8" cstate="print">
+                      <a:extLst>
+                        <a:ext uri="{28A0092B-C50C-407E-A947-70E740481C1C}">
+                          <a14:useLocalDpi xmlns:a14="http://schemas.microsoft.com/office/drawing/2010/main" val="0"/>
+                        </a:ext>
+                      </a:extLst>
+                    </a:blip>
+                    <a:srcRect/>
+                    <a:stretch>
+                      <a:fillRect/>
+                    </a:stretch>
+                  </pic:blipFill>
+                  <pic:spPr bwMode="auto">
+                    <a:xfrm>
+                      <a:off x="0" y="0"/>
+                      <a:ext cx="1733550" cy="1295400"/>
+                    </a:xfrm>
+                    <a:prstGeom prst="rect">
+                      <a:avLst/>
+                    </a:prstGeom>
+                    <a:noFill/>
+                    <a:ln>
+                      <a:noFill/>
+                    </a:ln>
+                  </pic:spPr>
+                </pic:pic>
+              </a:graphicData>
+            </a:graphic>
+          </wp:inline>
+        </w:drawing>
+      </w:r>
+    </w:p>
+    <w:p>
+      <w:pPr>
+        <w:bidi w:val="0"/>
+      </w:pPr>
+      <w:r>
+        <w:t>Also, for property or Field if we want that field be abstract, we italic the name of field or property.</w:t>
+      </w:r>
+    </w:p>
+    <w:p>
+      <w:pPr>
+        <w:bidi w:val="0"/>
+      </w:pPr>
+      <w:r>
+        <w:t xml:space="preserve">For interface we can use interface or class from UML tool shapes. But with one condition we must write up the name of interface, </w:t>
+      </w:r>
+      <w:r>
+        <w:rPr>
+          <w:rFonts w:ascii="Helvetica" w:hAnsi="Helvetica" w:cs="Helvetica"/>
+          <w:color w:val="FFFFFF"/>
+          <w:sz w:val="18"/>
+          <w:szCs w:val="18"/>
+          <w:shd w:val="clear" w:color="auto" w:fill="1B1D1E"/>
+        </w:rPr>
+        <w:t>«interface»</w:t>
+      </w:r>
+      <w:r>
+        <w:t xml:space="preserve"> </w:t>
+      </w:r>
+      <w:r>
+        <w:t>to</w:t>
+      </w:r>
+      <w:r>
+        <w:t xml:space="preserve"> specify that class is interface. If you just add 'I' in first of class name doesn't make it interface and must put </w:t>
+      </w:r>
+      <w:r>
+        <w:rPr>
+          <w:rFonts w:ascii="Helvetica" w:hAnsi="Helvetica" w:cs="Helvetica"/>
+          <w:color w:val="FFFFFF"/>
+          <w:sz w:val="18"/>
+          <w:szCs w:val="18"/>
+          <w:shd w:val="clear" w:color="auto" w:fill="1B1D1E"/>
+        </w:rPr>
+        <w:t>«interface»</w:t>
+      </w:r>
+      <w:r>
+        <w:t xml:space="preserve"> </w:t>
+      </w:r>
+      <w:r>
+        <w:t>at the top of the name.</w:t>
+      </w:r>
+      <w:r>
+        <w:t xml:space="preserve"> As class or interface </w:t>
+      </w:r>
+      <w:proofErr w:type="gramStart"/>
+      <w:r>
+        <w:t>shape :</w:t>
+      </w:r>
+      <w:proofErr w:type="gramEnd"/>
+    </w:p>
+    <w:p>
+      <w:pPr>
+        <w:bidi w:val="0"/>
+        <w:spacing w:after="0" w:line="240" w:lineRule="auto"/>
+        <w:jc w:val="center"/>
+        <w:rPr>
+          <w:rFonts w:ascii="Times New Roman" w:eastAsia="Times New Roman" w:hAnsi="Times New Roman" w:cs="Times New Roman"/>
+          <w:sz w:val="24"/>
+          <w:szCs w:val="24"/>
+        </w:rPr>
+      </w:pPr>
+      <w:r>
+        <w:rPr>
+          <w:rFonts w:ascii="Times New Roman" w:eastAsia="Times New Roman" w:hAnsi="Times New Roman" w:cs="Times New Roman"/>
+          <w:noProof/>
+          <w:sz w:val="24"/>
+          <w:szCs w:val="24"/>
+        </w:rPr>
+        <w:drawing>
+          <wp:inline distT="0" distB="0" distL="0" distR="0" wp14:anchorId="600400AB" wp14:editId="6F60CFFD">
+            <wp:extent cx="1724025" cy="1181100"/>
+            <wp:effectExtent l="0" t="0" r="0" b="0"/>
+            <wp:docPr id="5" name="Picture 5"/>
+            <wp:cNvGraphicFramePr>
+              <a:graphicFrameLocks xmlns:a="http://schemas.openxmlformats.org/drawingml/2006/main" noChangeAspect="1"/>
+            </wp:cNvGraphicFramePr>
+            <a:graphic xmlns:a="http://schemas.openxmlformats.org/drawingml/2006/main">
+              <a:graphicData uri="http://schemas.openxmlformats.org/drawingml/2006/picture">
+                <pic:pic xmlns:pic="http://schemas.openxmlformats.org/drawingml/2006/picture">
+                  <pic:nvPicPr>
+                    <pic:cNvPr id="0" name="Picture 9"/>
+                    <pic:cNvPicPr>
+                      <a:picLocks noChangeAspect="1" noChangeArrowheads="1"/>
+                    </pic:cNvPicPr>
+                  </pic:nvPicPr>
+                  <pic:blipFill>
+                    <a:blip r:embed="rId9" cstate="print">
+                      <a:extLst>
+                        <a:ext uri="{28A0092B-C50C-407E-A947-70E740481C1C}">
+                          <a14:useLocalDpi xmlns:a14="http://schemas.microsoft.com/office/drawing/2010/main" val="0"/>
+                        </a:ext>
+                      </a:extLst>
+                    </a:blip>
+                    <a:srcRect/>
+                    <a:stretch>
+                      <a:fillRect/>
+                    </a:stretch>
+                  </pic:blipFill>
+                  <pic:spPr bwMode="auto">
+                    <a:xfrm>
+                      <a:off x="0" y="0"/>
+                      <a:ext cx="1724025" cy="1181100"/>
+                    </a:xfrm>
+                    <a:prstGeom prst="rect">
+                      <a:avLst/>
+                    </a:prstGeom>
+                    <a:noFill/>
+                    <a:ln>
+                      <a:noFill/>
+                    </a:ln>
+                  </pic:spPr>
+                </pic:pic>
+              </a:graphicData>
+            </a:graphic>
+          </wp:inline>
+        </w:drawing>
+      </w:r>
+      <w:r>
+        <w:rPr>
+          <w:rFonts w:ascii="Times New Roman" w:eastAsia="Times New Roman" w:hAnsi="Times New Roman" w:cs="Times New Roman"/>
+          <w:noProof/>
+          <w:sz w:val="24"/>
+          <w:szCs w:val="24"/>
+        </w:rPr>
+        <w:drawing>
+          <wp:inline distT="0" distB="0" distL="0" distR="0" wp14:anchorId="08ED6169" wp14:editId="5F664ADE">
+            <wp:extent cx="1581150" cy="856959"/>
+            <wp:effectExtent l="0" t="0" r="0" b="0"/>
+            <wp:docPr id="6" name="Picture 6"/>
+            <wp:cNvGraphicFramePr>
+              <a:graphicFrameLocks xmlns:a="http://schemas.openxmlformats.org/drawingml/2006/main" noChangeAspect="1"/>
+            </wp:cNvGraphicFramePr>
+            <a:graphic xmlns:a="http://schemas.openxmlformats.org/drawingml/2006/main">
+              <a:graphicData uri="http://schemas.openxmlformats.org/drawingml/2006/picture">
+                <pic:pic xmlns:pic="http://schemas.openxmlformats.org/drawingml/2006/picture">
+                  <pic:nvPicPr>
+                    <pic:cNvPr id="0" name="Picture 2"/>
+                    <pic:cNvPicPr>
+                      <a:picLocks noChangeAspect="1" noChangeArrowheads="1"/>
+                    </pic:cNvPicPr>
+                  </pic:nvPicPr>
+                  <pic:blipFill>
+                    <a:blip r:embed="rId10" cstate="print">
+                      <a:extLst>
+                        <a:ext uri="{28A0092B-C50C-407E-A947-70E740481C1C}">
+                          <a14:useLocalDpi xmlns:a14="http://schemas.microsoft.com/office/drawing/2010/main" val="0"/>
+                        </a:ext>
+                      </a:extLst>
+                    </a:blip>
+                    <a:srcRect/>
+                    <a:stretch>
+                      <a:fillRect/>
+                    </a:stretch>
+                  </pic:blipFill>
+                  <pic:spPr bwMode="auto">
+                    <a:xfrm>
+                      <a:off x="0" y="0"/>
+                      <a:ext cx="1627000" cy="881809"/>
+                    </a:xfrm>
+                    <a:prstGeom prst="rect">
+                      <a:avLst/>
+                    </a:prstGeom>
+                    <a:noFill/>
+                  </pic:spPr>
+                </pic:pic>
+              </a:graphicData>
+            </a:graphic>
+          </wp:inline>
+        </w:drawing>
+      </w:r>
+    </w:p>
+    <w:p>
+      <w:pPr>
+        <w:bidi w:val="0"/>
+      </w:pPr>
+      <w:r>
+        <w:t>_______________________________________________________________________________________________</w:t>
+      </w:r>
+    </w:p>
+    <w:p>
+      <w:pPr>
+        <w:bidi w:val="0"/>
+      </w:pPr>
+      <w:r>
+        <w:rPr>
+          <w:b/>
+          <w:bCs/>
+          <w:i/>
+          <w:iCs/>
+          <w:sz w:val="24"/>
+          <w:szCs w:val="24"/>
+        </w:rPr>
+        <w:t xml:space="preserve">Section </w:t>
+      </w:r>
+      <w:r>
+        <w:rPr>
+          <w:b/>
+          <w:bCs/>
+          <w:i/>
+          <w:iCs/>
+          <w:sz w:val="24"/>
+          <w:szCs w:val="24"/>
+        </w:rPr>
+        <w:t>5</w:t>
+      </w:r>
+      <w:r>
+        <w:rPr>
+          <w:b/>
+          <w:bCs/>
+          <w:i/>
+          <w:iCs/>
+          <w:sz w:val="24"/>
+          <w:szCs w:val="24"/>
+        </w:rPr>
+        <w:t xml:space="preserve"> </w:t>
+      </w:r>
+      <w:r>
+        <w:rPr>
+          <w:b/>
+          <w:bCs/>
+          <w:i/>
+          <w:iCs/>
+          <w:sz w:val="24"/>
+          <w:szCs w:val="24"/>
+        </w:rPr>
+        <w:t>Relationships in UML</w:t>
+      </w:r>
+    </w:p>
+    <w:p>
+      <w:pPr>
+        <w:bidi w:val="0"/>
         <w:rPr>
           <w:rtl/>
         </w:rPr>
       </w:pPr>
-      <w:r>
-        <w:t xml:space="preserve">And for coding with C#, we need </w:t>
-      </w:r>
-      <w:r>
-        <w:rPr>
-          <w:b/>
-          <w:bCs/>
-        </w:rPr>
-        <w:t>Visual Studio</w:t>
-      </w:r>
-      <w:r>
-        <w:t xml:space="preserve">, </w:t>
-      </w:r>
-      <w:r>
-        <w:rPr>
-          <w:b/>
-          <w:bCs/>
-        </w:rPr>
-        <w:t>VS Code</w:t>
-      </w:r>
-      <w:r>
-        <w:t xml:space="preserve">, or </w:t>
-      </w:r>
-      <w:r>
-        <w:rPr>
-          <w:b/>
-          <w:bCs/>
-        </w:rPr>
-        <w:t>Rider</w:t>
-      </w:r>
-      <w:r>
-        <w:t>.</w:t>
-      </w:r>
     </w:p>
     <w:sectPr>
       <w:pgSz w:w="11906" w:h="16838"/>
@@ -777,6 +1868,127 @@
     </w:lvl>
   </w:abstractNum>
   <w:abstractNum w:abstractNumId="2" w15:restartNumberingAfterBreak="0">
+    <w:nsid w:val="4F582A4E"/>
+    <w:multiLevelType w:val="multilevel"/>
+    <w:tmpl w:val="4F700D68"/>
+    <w:lvl w:ilvl="0">
+      <w:start w:val="1"/>
+      <w:numFmt w:val="decimal"/>
+      <w:lvlText w:val="%1."/>
+      <w:lvlJc w:val="left"/>
+      <w:pPr>
+        <w:tabs>
+          <w:tab w:val="num" w:pos="720"/>
+        </w:tabs>
+        <w:ind w:left="720" w:hanging="360"/>
+      </w:pPr>
+    </w:lvl>
+    <w:lvl w:ilvl="1">
+      <w:start w:val="1"/>
+      <w:numFmt w:val="bullet"/>
+      <w:lvlText w:val="o"/>
+      <w:lvlJc w:val="left"/>
+      <w:pPr>
+        <w:tabs>
+          <w:tab w:val="num" w:pos="1440"/>
+        </w:tabs>
+        <w:ind w:left="1440" w:hanging="360"/>
+      </w:pPr>
+      <w:rPr>
+        <w:rFonts w:ascii="Courier New" w:hAnsi="Courier New" w:hint="default"/>
+        <w:sz w:val="20"/>
+      </w:rPr>
+    </w:lvl>
+    <w:lvl w:ilvl="2">
+      <w:start w:val="1"/>
+      <w:numFmt w:val="bullet"/>
+      <w:lvlText w:val=""/>
+      <w:lvlJc w:val="left"/>
+      <w:pPr>
+        <w:tabs>
+          <w:tab w:val="num" w:pos="2160"/>
+        </w:tabs>
+        <w:ind w:left="2160" w:hanging="360"/>
+      </w:pPr>
+      <w:rPr>
+        <w:rFonts w:ascii="Wingdings" w:hAnsi="Wingdings" w:hint="default"/>
+        <w:sz w:val="20"/>
+      </w:rPr>
+    </w:lvl>
+    <w:lvl w:ilvl="3" w:tentative="1">
+      <w:start w:val="1"/>
+      <w:numFmt w:val="decimal"/>
+      <w:lvlText w:val="%4."/>
+      <w:lvlJc w:val="left"/>
+      <w:pPr>
+        <w:tabs>
+          <w:tab w:val="num" w:pos="2880"/>
+        </w:tabs>
+        <w:ind w:left="2880" w:hanging="360"/>
+      </w:pPr>
+    </w:lvl>
+    <w:lvl w:ilvl="4" w:tentative="1">
+      <w:start w:val="1"/>
+      <w:numFmt w:val="decimal"/>
+      <w:lvlText w:val="%5."/>
+      <w:lvlJc w:val="left"/>
+      <w:pPr>
+        <w:tabs>
+          <w:tab w:val="num" w:pos="3600"/>
+        </w:tabs>
+        <w:ind w:left="3600" w:hanging="360"/>
+      </w:pPr>
+    </w:lvl>
+    <w:lvl w:ilvl="5" w:tentative="1">
+      <w:start w:val="1"/>
+      <w:numFmt w:val="decimal"/>
+      <w:lvlText w:val="%6."/>
+      <w:lvlJc w:val="left"/>
+      <w:pPr>
+        <w:tabs>
+          <w:tab w:val="num" w:pos="4320"/>
+        </w:tabs>
+        <w:ind w:left="4320" w:hanging="360"/>
+      </w:pPr>
+    </w:lvl>
+    <w:lvl w:ilvl="6" w:tentative="1">
+      <w:start w:val="1"/>
+      <w:numFmt w:val="decimal"/>
+      <w:lvlText w:val="%7."/>
+      <w:lvlJc w:val="left"/>
+      <w:pPr>
+        <w:tabs>
+          <w:tab w:val="num" w:pos="5040"/>
+        </w:tabs>
+        <w:ind w:left="5040" w:hanging="360"/>
+      </w:pPr>
+    </w:lvl>
+    <w:lvl w:ilvl="7" w:tentative="1">
+      <w:start w:val="1"/>
+      <w:numFmt w:val="decimal"/>
+      <w:lvlText w:val="%8."/>
+      <w:lvlJc w:val="left"/>
+      <w:pPr>
+        <w:tabs>
+          <w:tab w:val="num" w:pos="5760"/>
+        </w:tabs>
+        <w:ind w:left="5760" w:hanging="360"/>
+      </w:pPr>
+    </w:lvl>
+    <w:lvl w:ilvl="8" w:tentative="1">
+      <w:start w:val="1"/>
+      <w:numFmt w:val="decimal"/>
+      <w:lvlText w:val="%9."/>
+      <w:lvlJc w:val="left"/>
+      <w:pPr>
+        <w:tabs>
+          <w:tab w:val="num" w:pos="6480"/>
+        </w:tabs>
+        <w:ind w:left="6480" w:hanging="360"/>
+      </w:pPr>
+    </w:lvl>
+  </w:abstractNum>
+  <w:abstractNum w:abstractNumId="3" w15:restartNumberingAfterBreak="0">
     <w:nsid w:val="54947A81"/>
     <w:multiLevelType w:val="hybridMultilevel"/>
     <w:tmpl w:val="EE5AA390"/>
@@ -865,7 +2077,7 @@
       </w:pPr>
     </w:lvl>
   </w:abstractNum>
-  <w:abstractNum w:abstractNumId="3" w15:restartNumberingAfterBreak="0">
+  <w:abstractNum w:abstractNumId="4" w15:restartNumberingAfterBreak="0">
     <w:nsid w:val="615828A0"/>
     <w:multiLevelType w:val="hybridMultilevel"/>
     <w:tmpl w:val="436ACBDA"/>
@@ -978,7 +2190,7 @@
       </w:rPr>
     </w:lvl>
   </w:abstractNum>
-  <w:abstractNum w:abstractNumId="4" w15:restartNumberingAfterBreak="0">
+  <w:abstractNum w:abstractNumId="5" w15:restartNumberingAfterBreak="0">
     <w:nsid w:val="76DF0F00"/>
     <w:multiLevelType w:val="hybridMultilevel"/>
     <w:tmpl w:val="09E63280"/>
@@ -1074,12 +2286,15 @@
     <w:abstractNumId w:val="0"/>
   </w:num>
   <w:num w:numId="3" w16cid:durableId="560486562">
+    <w:abstractNumId w:val="5"/>
+  </w:num>
+  <w:num w:numId="4" w16cid:durableId="1494373205">
     <w:abstractNumId w:val="4"/>
   </w:num>
-  <w:num w:numId="4" w16cid:durableId="1494373205">
+  <w:num w:numId="5" w16cid:durableId="675887116">
     <w:abstractNumId w:val="3"/>
   </w:num>
-  <w:num w:numId="5" w16cid:durableId="675887116">
+  <w:num w:numId="6" w16cid:durableId="2082555173">
     <w:abstractNumId w:val="2"/>
   </w:num>
 </w:numbering>
@@ -1483,7 +2698,7 @@
   <w:style w:type="paragraph" w:default="1" w:styleId="Normal">
     <w:name w:val="Normal"/>
     <w:qFormat/>
-    <w:rsid w:val="004C1CB1"/>
+    <w:rsid w:val="002E16BD"/>
     <w:pPr>
       <w:bidi/>
     </w:pPr>
@@ -1525,6 +2740,47 @@
       <w:ind w:left="720"/>
       <w:contextualSpacing/>
     </w:pPr>
+  </w:style>
+  <w:style w:type="paragraph" w:styleId="NormalWeb">
+    <w:name w:val="Normal (Web)"/>
+    <w:basedOn w:val="Normal"/>
+    <w:uiPriority w:val="99"/>
+    <w:semiHidden/>
+    <w:unhideWhenUsed/>
+    <w:rsid w:val="002E16BD"/>
+    <w:pPr>
+      <w:bidi w:val="0"/>
+      <w:spacing w:before="100" w:beforeAutospacing="1" w:after="100" w:afterAutospacing="1" w:line="240" w:lineRule="auto"/>
+    </w:pPr>
+    <w:rPr>
+      <w:rFonts w:ascii="Times New Roman" w:eastAsia="Times New Roman" w:hAnsi="Times New Roman" w:cs="Times New Roman"/>
+      <w:sz w:val="24"/>
+      <w:szCs w:val="24"/>
+    </w:rPr>
+  </w:style>
+  <w:style w:type="character" w:styleId="Strong">
+    <w:name w:val="Strong"/>
+    <w:basedOn w:val="DefaultParagraphFont"/>
+    <w:uiPriority w:val="22"/>
+    <w:qFormat/>
+    <w:rsid w:val="002E16BD"/>
+    <w:rPr>
+      <w:b/>
+      <w:bCs/>
+    </w:rPr>
+  </w:style>
+  <w:style w:type="character" w:styleId="HTMLCode">
+    <w:name w:val="HTML Code"/>
+    <w:basedOn w:val="DefaultParagraphFont"/>
+    <w:uiPriority w:val="99"/>
+    <w:semiHidden/>
+    <w:unhideWhenUsed/>
+    <w:rsid w:val="002E16BD"/>
+    <w:rPr>
+      <w:rFonts w:ascii="Courier New" w:eastAsia="Times New Roman" w:hAnsi="Courier New" w:cs="Courier New"/>
+      <w:sz w:val="20"/>
+      <w:szCs w:val="20"/>
+    </w:rPr>
   </w:style>
 </w:styles>
 </file>

</xml_diff>

<commit_message>
Section 5 Relationships in UML
</commit_message>
<xml_diff>
--- a/DesignPattern.docx
+++ b/DesignPattern.docx
@@ -1670,7 +1670,450 @@
     <w:p>
       <w:pPr>
         <w:bidi w:val="0"/>
-        <w:rPr>
+      </w:pPr>
+      <w:r>
+        <w:t>In this Section we create an interface name `</w:t>
+      </w:r>
+      <w:proofErr w:type="spellStart"/>
+      <w:r>
+        <w:t>IProductService</w:t>
+      </w:r>
+      <w:proofErr w:type="spellEnd"/>
+      <w:r>
+        <w:t>` and class name `</w:t>
+      </w:r>
+      <w:proofErr w:type="spellStart"/>
+      <w:r>
+        <w:t>ProductService</w:t>
+      </w:r>
+      <w:proofErr w:type="spellEnd"/>
+      <w:r>
+        <w:t xml:space="preserve">`. Now we use an arrow from shapes in UML name Implementation to </w:t>
+      </w:r>
+      <w:r>
+        <w:t xml:space="preserve">say </w:t>
+      </w:r>
+      <w:proofErr w:type="spellStart"/>
+      <w:r>
+        <w:t>ProductService</w:t>
+      </w:r>
+      <w:proofErr w:type="spellEnd"/>
+      <w:r>
+        <w:t xml:space="preserve"> Implement </w:t>
+      </w:r>
+      <w:proofErr w:type="spellStart"/>
+      <w:r>
+        <w:t>IProductService</w:t>
+      </w:r>
+      <w:proofErr w:type="spellEnd"/>
+      <w:r>
+        <w:t>.</w:t>
+      </w:r>
+    </w:p>
+    <w:p>
+      <w:pPr>
+        <w:bidi w:val="0"/>
+        <w:rPr>
+          <w:noProof/>
+        </w:rPr>
+      </w:pPr>
+    </w:p>
+    <w:p>
+      <w:pPr>
+        <w:bidi w:val="0"/>
+        <w:jc w:val="center"/>
+      </w:pPr>
+      <w:r>
+        <w:rPr>
+          <w:noProof/>
+        </w:rPr>
+        <w:drawing>
+          <wp:inline distT="0" distB="0" distL="0" distR="0" wp14:anchorId="116CE46C" wp14:editId="3EA15F76">
+            <wp:extent cx="2247900" cy="2338855"/>
+            <wp:effectExtent l="0" t="0" r="0" b="4445"/>
+            <wp:docPr id="7" name="Picture 7"/>
+            <wp:cNvGraphicFramePr>
+              <a:graphicFrameLocks xmlns:a="http://schemas.openxmlformats.org/drawingml/2006/main" noChangeAspect="1"/>
+            </wp:cNvGraphicFramePr>
+            <a:graphic xmlns:a="http://schemas.openxmlformats.org/drawingml/2006/main">
+              <a:graphicData uri="http://schemas.openxmlformats.org/drawingml/2006/picture">
+                <pic:pic xmlns:pic="http://schemas.openxmlformats.org/drawingml/2006/picture">
+                  <pic:nvPicPr>
+                    <pic:cNvPr id="1" name=""/>
+                    <pic:cNvPicPr/>
+                  </pic:nvPicPr>
+                  <pic:blipFill rotWithShape="1">
+                    <a:blip r:embed="rId11"/>
+                    <a:srcRect t="49685" r="75205" b="4451"/>
+                    <a:stretch/>
+                  </pic:blipFill>
+                  <pic:spPr bwMode="auto">
+                    <a:xfrm>
+                      <a:off x="0" y="0"/>
+                      <a:ext cx="2252419" cy="2343557"/>
+                    </a:xfrm>
+                    <a:prstGeom prst="rect">
+                      <a:avLst/>
+                    </a:prstGeom>
+                    <a:ln>
+                      <a:noFill/>
+                    </a:ln>
+                    <a:extLst>
+                      <a:ext uri="{53640926-AAD7-44D8-BBD7-CCE9431645EC}">
+                        <a14:shadowObscured xmlns:a14="http://schemas.microsoft.com/office/drawing/2010/main"/>
+                      </a:ext>
+                    </a:extLst>
+                  </pic:spPr>
+                </pic:pic>
+              </a:graphicData>
+            </a:graphic>
+          </wp:inline>
+        </w:drawing>
+      </w:r>
+    </w:p>
+    <w:p>
+      <w:pPr>
+        <w:bidi w:val="0"/>
+        <w:rPr>
+          <w:rtl/>
+        </w:rPr>
+      </w:pPr>
+      <w:r>
+        <w:t xml:space="preserve">The triangle </w:t>
+      </w:r>
+      <w:r>
+        <w:t>connects</w:t>
+      </w:r>
+      <w:r>
+        <w:t xml:space="preserve"> to interface and the end of line connect to class.</w:t>
+      </w:r>
+    </w:p>
+    <w:p>
+      <w:pPr>
+        <w:bidi w:val="0"/>
+      </w:pPr>
+      <w:r>
+        <w:t xml:space="preserve">To represent inheritance in UML, we select the </w:t>
+      </w:r>
+      <w:r>
+        <w:rPr>
+          <w:rStyle w:val="Strong"/>
+        </w:rPr>
+        <w:t>Generalization</w:t>
+      </w:r>
+      <w:r>
+        <w:t xml:space="preserve"> arrow from the </w:t>
+      </w:r>
+      <w:r>
+        <w:rPr>
+          <w:rStyle w:val="Strong"/>
+        </w:rPr>
+        <w:t>Shape</w:t>
+      </w:r>
+      <w:r>
+        <w:t xml:space="preserve"> section. The arrowhead, which is an empty triangle, is connected to the parent class, and the other end of the arrow is connected to the child class.</w:t>
+      </w:r>
+    </w:p>
+    <w:p>
+      <w:pPr>
+        <w:bidi w:val="0"/>
+        <w:spacing w:after="0" w:line="240" w:lineRule="auto"/>
+        <w:jc w:val="center"/>
+        <w:rPr>
+          <w:rFonts w:ascii="Times New Roman" w:eastAsia="Times New Roman" w:hAnsi="Times New Roman" w:cs="Times New Roman"/>
+          <w:sz w:val="24"/>
+          <w:szCs w:val="24"/>
+        </w:rPr>
+      </w:pPr>
+      <w:r>
+        <w:rPr>
+          <w:rFonts w:hint="cs"/>
+          <w:noProof/>
+        </w:rPr>
+        <w:drawing>
+          <wp:inline distT="0" distB="0" distL="0" distR="0" wp14:anchorId="64151903" wp14:editId="3FD1AF62">
+            <wp:extent cx="1139190" cy="1752600"/>
+            <wp:effectExtent l="0" t="0" r="3810" b="0"/>
+            <wp:docPr id="8" name="Picture 8"/>
+            <wp:cNvGraphicFramePr>
+              <a:graphicFrameLocks xmlns:a="http://schemas.openxmlformats.org/drawingml/2006/main" noChangeAspect="1"/>
+            </wp:cNvGraphicFramePr>
+            <a:graphic xmlns:a="http://schemas.openxmlformats.org/drawingml/2006/main">
+              <a:graphicData uri="http://schemas.openxmlformats.org/drawingml/2006/picture">
+                <pic:pic xmlns:pic="http://schemas.openxmlformats.org/drawingml/2006/picture">
+                  <pic:nvPicPr>
+                    <pic:cNvPr id="0" name="Picture 12"/>
+                    <pic:cNvPicPr>
+                      <a:picLocks noChangeAspect="1" noChangeArrowheads="1"/>
+                    </pic:cNvPicPr>
+                  </pic:nvPicPr>
+                  <pic:blipFill>
+                    <a:blip r:embed="rId12" cstate="print">
+                      <a:extLst>
+                        <a:ext uri="{28A0092B-C50C-407E-A947-70E740481C1C}">
+                          <a14:useLocalDpi xmlns:a14="http://schemas.microsoft.com/office/drawing/2010/main" val="0"/>
+                        </a:ext>
+                      </a:extLst>
+                    </a:blip>
+                    <a:srcRect/>
+                    <a:stretch>
+                      <a:fillRect/>
+                    </a:stretch>
+                  </pic:blipFill>
+                  <pic:spPr bwMode="auto">
+                    <a:xfrm>
+                      <a:off x="0" y="0"/>
+                      <a:ext cx="1142727" cy="1758042"/>
+                    </a:xfrm>
+                    <a:prstGeom prst="rect">
+                      <a:avLst/>
+                    </a:prstGeom>
+                    <a:noFill/>
+                    <a:ln>
+                      <a:noFill/>
+                    </a:ln>
+                  </pic:spPr>
+                </pic:pic>
+              </a:graphicData>
+            </a:graphic>
+          </wp:inline>
+        </w:drawing>
+      </w:r>
+    </w:p>
+    <w:p>
+      <w:pPr>
+        <w:bidi w:val="0"/>
+      </w:pPr>
+      <w:r>
+        <w:lastRenderedPageBreak/>
+        <w:t>For Many</w:t>
+      </w:r>
+      <w:r>
+        <w:t>-</w:t>
+      </w:r>
+      <w:r>
+        <w:t>to</w:t>
+      </w:r>
+      <w:r>
+        <w:t>-</w:t>
+      </w:r>
+      <w:r>
+        <w:t>Many Relations:</w:t>
+      </w:r>
+    </w:p>
+    <w:p>
+      <w:pPr>
+        <w:bidi w:val="0"/>
+        <w:spacing w:after="0" w:line="240" w:lineRule="auto"/>
+        <w:jc w:val="center"/>
+        <w:rPr>
+          <w:rFonts w:ascii="Times New Roman" w:eastAsia="Times New Roman" w:hAnsi="Times New Roman" w:cs="Times New Roman"/>
+          <w:sz w:val="24"/>
+          <w:szCs w:val="24"/>
+        </w:rPr>
+      </w:pPr>
+      <w:r>
+        <w:rPr>
+          <w:rFonts w:hint="cs"/>
+          <w:noProof/>
+        </w:rPr>
+        <w:drawing>
+          <wp:inline distT="0" distB="0" distL="0" distR="0" wp14:anchorId="28342769" wp14:editId="2DF23DFA">
+            <wp:extent cx="1543050" cy="3400425"/>
+            <wp:effectExtent l="0" t="0" r="0" b="0"/>
+            <wp:docPr id="9" name="Picture 9"/>
+            <wp:cNvGraphicFramePr>
+              <a:graphicFrameLocks xmlns:a="http://schemas.openxmlformats.org/drawingml/2006/main" noChangeAspect="1"/>
+            </wp:cNvGraphicFramePr>
+            <a:graphic xmlns:a="http://schemas.openxmlformats.org/drawingml/2006/main">
+              <a:graphicData uri="http://schemas.openxmlformats.org/drawingml/2006/picture">
+                <pic:pic xmlns:pic="http://schemas.openxmlformats.org/drawingml/2006/picture">
+                  <pic:nvPicPr>
+                    <pic:cNvPr id="0" name="Picture 14"/>
+                    <pic:cNvPicPr>
+                      <a:picLocks noChangeAspect="1" noChangeArrowheads="1"/>
+                    </pic:cNvPicPr>
+                  </pic:nvPicPr>
+                  <pic:blipFill>
+                    <a:blip r:embed="rId13" cstate="print">
+                      <a:extLst>
+                        <a:ext uri="{28A0092B-C50C-407E-A947-70E740481C1C}">
+                          <a14:useLocalDpi xmlns:a14="http://schemas.microsoft.com/office/drawing/2010/main" val="0"/>
+                        </a:ext>
+                      </a:extLst>
+                    </a:blip>
+                    <a:srcRect/>
+                    <a:stretch>
+                      <a:fillRect/>
+                    </a:stretch>
+                  </pic:blipFill>
+                  <pic:spPr bwMode="auto">
+                    <a:xfrm>
+                      <a:off x="0" y="0"/>
+                      <a:ext cx="1543050" cy="3400425"/>
+                    </a:xfrm>
+                    <a:prstGeom prst="rect">
+                      <a:avLst/>
+                    </a:prstGeom>
+                    <a:noFill/>
+                    <a:ln>
+                      <a:noFill/>
+                    </a:ln>
+                  </pic:spPr>
+                </pic:pic>
+              </a:graphicData>
+            </a:graphic>
+          </wp:inline>
+        </w:drawing>
+      </w:r>
+    </w:p>
+    <w:p>
+      <w:pPr>
+        <w:bidi w:val="0"/>
+      </w:pPr>
+      <w:r>
+        <w:t>For One-to-Many Relations:</w:t>
+      </w:r>
+    </w:p>
+    <w:p>
+      <w:pPr>
+        <w:bidi w:val="0"/>
+        <w:spacing w:after="0" w:line="240" w:lineRule="auto"/>
+        <w:jc w:val="center"/>
+        <w:rPr>
+          <w:rFonts w:ascii="Times New Roman" w:eastAsia="Times New Roman" w:hAnsi="Times New Roman" w:cs="Times New Roman"/>
+          <w:sz w:val="24"/>
+          <w:szCs w:val="24"/>
+        </w:rPr>
+      </w:pPr>
+      <w:r>
+        <w:rPr>
+          <w:rFonts w:hint="cs"/>
+          <w:noProof/>
+        </w:rPr>
+        <w:drawing>
+          <wp:inline distT="0" distB="0" distL="0" distR="0" wp14:anchorId="5BA6331C" wp14:editId="10417A14">
+            <wp:extent cx="1533525" cy="3400425"/>
+            <wp:effectExtent l="0" t="0" r="9525" b="0"/>
+            <wp:docPr id="10" name="Picture 10"/>
+            <wp:cNvGraphicFramePr>
+              <a:graphicFrameLocks xmlns:a="http://schemas.openxmlformats.org/drawingml/2006/main" noChangeAspect="1"/>
+            </wp:cNvGraphicFramePr>
+            <a:graphic xmlns:a="http://schemas.openxmlformats.org/drawingml/2006/main">
+              <a:graphicData uri="http://schemas.openxmlformats.org/drawingml/2006/picture">
+                <pic:pic xmlns:pic="http://schemas.openxmlformats.org/drawingml/2006/picture">
+                  <pic:nvPicPr>
+                    <pic:cNvPr id="0" name="Picture 16"/>
+                    <pic:cNvPicPr>
+                      <a:picLocks noChangeAspect="1" noChangeArrowheads="1"/>
+                    </pic:cNvPicPr>
+                  </pic:nvPicPr>
+                  <pic:blipFill>
+                    <a:blip r:embed="rId14" cstate="print">
+                      <a:extLst>
+                        <a:ext uri="{28A0092B-C50C-407E-A947-70E740481C1C}">
+                          <a14:useLocalDpi xmlns:a14="http://schemas.microsoft.com/office/drawing/2010/main" val="0"/>
+                        </a:ext>
+                      </a:extLst>
+                    </a:blip>
+                    <a:srcRect/>
+                    <a:stretch>
+                      <a:fillRect/>
+                    </a:stretch>
+                  </pic:blipFill>
+                  <pic:spPr bwMode="auto">
+                    <a:xfrm>
+                      <a:off x="0" y="0"/>
+                      <a:ext cx="1533525" cy="3400425"/>
+                    </a:xfrm>
+                    <a:prstGeom prst="rect">
+                      <a:avLst/>
+                    </a:prstGeom>
+                    <a:noFill/>
+                    <a:ln>
+                      <a:noFill/>
+                    </a:ln>
+                  </pic:spPr>
+                </pic:pic>
+              </a:graphicData>
+            </a:graphic>
+          </wp:inline>
+        </w:drawing>
+      </w:r>
+    </w:p>
+    <w:p>
+      <w:pPr>
+        <w:bidi w:val="0"/>
+        <w:spacing w:after="0" w:line="240" w:lineRule="auto"/>
+        <w:rPr>
+          <w:rFonts w:ascii="Times New Roman" w:eastAsia="Times New Roman" w:hAnsi="Times New Roman" w:cs="Times New Roman"/>
+          <w:sz w:val="24"/>
+          <w:szCs w:val="24"/>
+        </w:rPr>
+      </w:pPr>
+    </w:p>
+    <w:p>
+      <w:pPr>
+        <w:bidi w:val="0"/>
+      </w:pPr>
+      <w:r>
+        <w:t>_______________________________________________________________________________________________</w:t>
+      </w:r>
+    </w:p>
+    <w:p>
+      <w:pPr>
+        <w:bidi w:val="0"/>
+      </w:pPr>
+      <w:r>
+        <w:rPr>
+          <w:b/>
+          <w:bCs/>
+          <w:i/>
+          <w:iCs/>
+          <w:sz w:val="24"/>
+          <w:szCs w:val="24"/>
+        </w:rPr>
+        <w:t xml:space="preserve">Section </w:t>
+      </w:r>
+      <w:r>
+        <w:rPr>
+          <w:b/>
+          <w:bCs/>
+          <w:i/>
+          <w:iCs/>
+          <w:sz w:val="24"/>
+          <w:szCs w:val="24"/>
+        </w:rPr>
+        <w:t>6</w:t>
+      </w:r>
+      <w:r>
+        <w:rPr>
+          <w:b/>
+          <w:bCs/>
+          <w:i/>
+          <w:iCs/>
+          <w:sz w:val="24"/>
+          <w:szCs w:val="24"/>
+        </w:rPr>
+        <w:t xml:space="preserve"> </w:t>
+      </w:r>
+      <w:r>
+        <w:rPr>
+          <w:b/>
+          <w:bCs/>
+          <w:i/>
+          <w:iCs/>
+          <w:sz w:val="24"/>
+          <w:szCs w:val="24"/>
+        </w:rPr>
+        <w:t>Decorator Pattern - Part 1</w:t>
+      </w:r>
+    </w:p>
+    <w:p>
+      <w:pPr>
+        <w:bidi w:val="0"/>
+        <w:rPr>
+          <w:rFonts w:hint="cs"/>
           <w:rtl/>
         </w:rPr>
       </w:pPr>
@@ -2698,7 +3141,7 @@
   <w:style w:type="paragraph" w:default="1" w:styleId="Normal">
     <w:name w:val="Normal"/>
     <w:qFormat/>
-    <w:rsid w:val="002E16BD"/>
+    <w:rsid w:val="005B18D1"/>
     <w:pPr>
       <w:bidi/>
     </w:pPr>

</xml_diff>

<commit_message>
Section 6 Decorator Pattern Part 1
</commit_message>
<xml_diff>
--- a/DesignPattern.docx
+++ b/DesignPattern.docx
@@ -2112,11 +2112,439 @@
     <w:p>
       <w:pPr>
         <w:bidi w:val="0"/>
-        <w:rPr>
-          <w:rFonts w:hint="cs"/>
-          <w:rtl/>
-        </w:rPr>
-      </w:pPr>
+      </w:pPr>
+      <w:r>
+        <w:t>In this section we introduction the Decorator pattern.</w:t>
+      </w:r>
+    </w:p>
+    <w:p>
+      <w:pPr>
+        <w:bidi w:val="0"/>
+        <w:spacing w:before="100" w:beforeAutospacing="1" w:after="100" w:afterAutospacing="1" w:line="240" w:lineRule="auto"/>
+      </w:pPr>
+      <w:r>
+        <w:t xml:space="preserve">The </w:t>
+      </w:r>
+      <w:r>
+        <w:rPr>
+          <w:b/>
+          <w:bCs/>
+        </w:rPr>
+        <w:t>Decorator Design Pattern</w:t>
+      </w:r>
+      <w:r>
+        <w:t xml:space="preserve"> is a structural pattern used to dynamically add new behavior to an object without modifying its existing code. This is particularly useful when working with legacy systems where directly altering the base class could cause unforeseen issues due to dependencies.</w:t>
+      </w:r>
+    </w:p>
+    <w:p>
+      <w:pPr>
+        <w:bidi w:val="0"/>
+        <w:spacing w:before="100" w:beforeAutospacing="1" w:after="100" w:afterAutospacing="1" w:line="240" w:lineRule="auto"/>
+        <w:outlineLvl w:val="2"/>
+        <w:rPr>
+          <w:b/>
+          <w:bCs/>
+        </w:rPr>
+      </w:pPr>
+      <w:r>
+        <w:rPr>
+          <w:b/>
+          <w:bCs/>
+        </w:rPr>
+        <w:t>Why Use the Decorator Pattern?</w:t>
+      </w:r>
+    </w:p>
+    <w:p>
+      <w:pPr>
+        <w:bidi w:val="0"/>
+        <w:spacing w:before="100" w:beforeAutospacing="1" w:after="100" w:afterAutospacing="1" w:line="240" w:lineRule="auto"/>
+      </w:pPr>
+      <w:r>
+        <w:lastRenderedPageBreak/>
+        <w:t>In some cases, modifying an existing class can lead to unexpected side effects because that class might be used in multiple places. Instead of changing the core class, the Decorator Pattern allows us to wrap the original object inside a new class that adds the desired behavior while keeping the existing functionality intact.</w:t>
+      </w:r>
+    </w:p>
+    <w:p>
+      <w:pPr>
+        <w:bidi w:val="0"/>
+        <w:spacing w:before="100" w:beforeAutospacing="1" w:after="100" w:afterAutospacing="1" w:line="240" w:lineRule="auto"/>
+        <w:outlineLvl w:val="2"/>
+        <w:rPr>
+          <w:b/>
+          <w:bCs/>
+        </w:rPr>
+      </w:pPr>
+      <w:r>
+        <w:rPr>
+          <w:b/>
+          <w:bCs/>
+        </w:rPr>
+        <w:t>Example Scenario</w:t>
+      </w:r>
+    </w:p>
+    <w:p>
+      <w:pPr>
+        <w:bidi w:val="0"/>
+        <w:spacing w:before="100" w:beforeAutospacing="1" w:after="100" w:afterAutospacing="1" w:line="240" w:lineRule="auto"/>
+      </w:pPr>
+      <w:r>
+        <w:t xml:space="preserve">Imagine you have a Product class with a method called </w:t>
+      </w:r>
+      <w:proofErr w:type="gramStart"/>
+      <w:r>
+        <w:t>purchase(</w:t>
+      </w:r>
+      <w:proofErr w:type="gramEnd"/>
+      <w:r>
+        <w:t>). When a user calls this method, the product gets purchased. Now, the business requires that after purchasing, a confirmation SMS should be sent to the customer.</w:t>
+      </w:r>
+    </w:p>
+    <w:p>
+      <w:pPr>
+        <w:bidi w:val="0"/>
+        <w:spacing w:before="100" w:beforeAutospacing="1" w:after="100" w:afterAutospacing="1" w:line="240" w:lineRule="auto"/>
+        <w:outlineLvl w:val="3"/>
+        <w:rPr>
+          <w:b/>
+          <w:bCs/>
+        </w:rPr>
+      </w:pPr>
+      <w:r>
+        <w:rPr>
+          <w:b/>
+          <w:bCs/>
+        </w:rPr>
+        <w:t>Two Possible Approaches:</w:t>
+      </w:r>
+    </w:p>
+    <w:p>
+      <w:pPr>
+        <w:numPr>
+          <w:ilvl w:val="0"/>
+          <w:numId w:val="7"/>
+        </w:numPr>
+        <w:bidi w:val="0"/>
+        <w:spacing w:before="100" w:beforeAutospacing="1" w:after="100" w:afterAutospacing="1" w:line="240" w:lineRule="auto"/>
+        <w:rPr>
+          <w:b/>
+          <w:bCs/>
+        </w:rPr>
+      </w:pPr>
+      <w:r>
+        <w:rPr>
+          <w:b/>
+          <w:bCs/>
+        </w:rPr>
+        <w:t xml:space="preserve">Modify the </w:t>
+      </w:r>
+      <w:proofErr w:type="gramStart"/>
+      <w:r>
+        <w:rPr>
+          <w:b/>
+          <w:bCs/>
+        </w:rPr>
+        <w:t>purchase(</w:t>
+      </w:r>
+      <w:proofErr w:type="gramEnd"/>
+      <w:r>
+        <w:rPr>
+          <w:b/>
+          <w:bCs/>
+        </w:rPr>
+        <w:t>) Method Directly</w:t>
+      </w:r>
+    </w:p>
+    <w:p>
+      <w:pPr>
+        <w:numPr>
+          <w:ilvl w:val="1"/>
+          <w:numId w:val="7"/>
+        </w:numPr>
+        <w:bidi w:val="0"/>
+        <w:spacing w:before="100" w:beforeAutospacing="1" w:after="100" w:afterAutospacing="1" w:line="240" w:lineRule="auto"/>
+      </w:pPr>
+      <w:r>
+        <w:t>This might not be ideal because it affects all existing usages of the method.</w:t>
+      </w:r>
+    </w:p>
+    <w:p>
+      <w:pPr>
+        <w:numPr>
+          <w:ilvl w:val="1"/>
+          <w:numId w:val="7"/>
+        </w:numPr>
+        <w:bidi w:val="0"/>
+        <w:spacing w:before="100" w:beforeAutospacing="1" w:after="100" w:afterAutospacing="1" w:line="240" w:lineRule="auto"/>
+      </w:pPr>
+      <w:r>
+        <w:t xml:space="preserve">If other parts of the system rely on </w:t>
+      </w:r>
+      <w:proofErr w:type="gramStart"/>
+      <w:r>
+        <w:t>purchase(</w:t>
+      </w:r>
+      <w:proofErr w:type="gramEnd"/>
+      <w:r>
+        <w:t>) working a certain way, they might break.</w:t>
+      </w:r>
+    </w:p>
+    <w:p>
+      <w:pPr>
+        <w:numPr>
+          <w:ilvl w:val="0"/>
+          <w:numId w:val="7"/>
+        </w:numPr>
+        <w:bidi w:val="0"/>
+        <w:spacing w:before="100" w:beforeAutospacing="1" w:after="100" w:afterAutospacing="1" w:line="240" w:lineRule="auto"/>
+        <w:rPr>
+          <w:b/>
+          <w:bCs/>
+        </w:rPr>
+      </w:pPr>
+      <w:r>
+        <w:rPr>
+          <w:b/>
+          <w:bCs/>
+        </w:rPr>
+        <w:t>Use the Decorator Pattern</w:t>
+      </w:r>
+    </w:p>
+    <w:p>
+      <w:pPr>
+        <w:numPr>
+          <w:ilvl w:val="1"/>
+          <w:numId w:val="7"/>
+        </w:numPr>
+        <w:bidi w:val="0"/>
+        <w:spacing w:before="100" w:beforeAutospacing="1" w:after="100" w:afterAutospacing="1" w:line="240" w:lineRule="auto"/>
+      </w:pPr>
+      <w:r>
+        <w:t xml:space="preserve">Instead of modifying the </w:t>
+      </w:r>
+      <w:proofErr w:type="gramStart"/>
+      <w:r>
+        <w:t>purchase(</w:t>
+      </w:r>
+      <w:proofErr w:type="gramEnd"/>
+      <w:r>
+        <w:t xml:space="preserve">) method, we create a </w:t>
+      </w:r>
+      <w:proofErr w:type="spellStart"/>
+      <w:r>
+        <w:rPr>
+          <w:b/>
+          <w:bCs/>
+        </w:rPr>
+        <w:t>PurchaseWithSMSDecorator</w:t>
+      </w:r>
+      <w:proofErr w:type="spellEnd"/>
+      <w:r>
+        <w:t xml:space="preserve"> class.</w:t>
+      </w:r>
+    </w:p>
+    <w:p>
+      <w:pPr>
+        <w:numPr>
+          <w:ilvl w:val="1"/>
+          <w:numId w:val="7"/>
+        </w:numPr>
+        <w:bidi w:val="0"/>
+        <w:spacing w:before="100" w:beforeAutospacing="1" w:after="100" w:afterAutospacing="1" w:line="240" w:lineRule="auto"/>
+      </w:pPr>
+      <w:r>
+        <w:t xml:space="preserve">This decorator will call the original </w:t>
+      </w:r>
+      <w:proofErr w:type="gramStart"/>
+      <w:r>
+        <w:t>purchase(</w:t>
+      </w:r>
+      <w:proofErr w:type="gramEnd"/>
+      <w:r>
+        <w:t>) method and then send an SMS.</w:t>
+      </w:r>
+    </w:p>
+    <w:p>
+      <w:pPr>
+        <w:numPr>
+          <w:ilvl w:val="1"/>
+          <w:numId w:val="7"/>
+        </w:numPr>
+        <w:bidi w:val="0"/>
+        <w:spacing w:before="100" w:beforeAutospacing="1" w:after="100" w:afterAutospacing="1" w:line="240" w:lineRule="auto"/>
+      </w:pPr>
+      <w:r>
+        <w:t>This approach ensures that we only add SMS functionality when needed, without affecting the base class.</w:t>
+      </w:r>
+    </w:p>
+    <w:p>
+      <w:pPr>
+        <w:bidi w:val="0"/>
+        <w:spacing w:before="100" w:beforeAutospacing="1" w:after="100" w:afterAutospacing="1" w:line="240" w:lineRule="auto"/>
+        <w:outlineLvl w:val="2"/>
+        <w:rPr>
+          <w:b/>
+          <w:bCs/>
+        </w:rPr>
+      </w:pPr>
+      <w:r>
+        <w:rPr>
+          <w:b/>
+          <w:bCs/>
+        </w:rPr>
+        <w:t>Key Concept of the Decorator Pattern</w:t>
+      </w:r>
+    </w:p>
+    <w:p>
+      <w:pPr>
+        <w:numPr>
+          <w:ilvl w:val="0"/>
+          <w:numId w:val="8"/>
+        </w:numPr>
+        <w:bidi w:val="0"/>
+        <w:spacing w:before="100" w:beforeAutospacing="1" w:after="100" w:afterAutospacing="1" w:line="240" w:lineRule="auto"/>
+      </w:pPr>
+      <w:r>
+        <w:t xml:space="preserve">It </w:t>
+      </w:r>
+      <w:r>
+        <w:rPr>
+          <w:b/>
+          <w:bCs/>
+        </w:rPr>
+        <w:t>wraps</w:t>
+      </w:r>
+      <w:r>
+        <w:t xml:space="preserve"> an existing class to enhance its behavior.</w:t>
+      </w:r>
+    </w:p>
+    <w:p>
+      <w:pPr>
+        <w:numPr>
+          <w:ilvl w:val="0"/>
+          <w:numId w:val="8"/>
+        </w:numPr>
+        <w:bidi w:val="0"/>
+        <w:spacing w:before="100" w:beforeAutospacing="1" w:after="100" w:afterAutospacing="1" w:line="240" w:lineRule="auto"/>
+      </w:pPr>
+      <w:r>
+        <w:t>It keeps the original object unchanged while adding new functionality.</w:t>
+      </w:r>
+    </w:p>
+    <w:p>
+      <w:pPr>
+        <w:numPr>
+          <w:ilvl w:val="0"/>
+          <w:numId w:val="8"/>
+        </w:numPr>
+        <w:bidi w:val="0"/>
+        <w:spacing w:before="100" w:beforeAutospacing="1" w:after="100" w:afterAutospacing="1" w:line="240" w:lineRule="auto"/>
+      </w:pPr>
+      <w:r>
+        <w:t>It promotes code reusability and flexibility in software design.</w:t>
+      </w:r>
+    </w:p>
+    <w:p>
+      <w:pPr>
+        <w:bidi w:val="0"/>
+        <w:spacing w:before="100" w:beforeAutospacing="1" w:after="100" w:afterAutospacing="1" w:line="240" w:lineRule="auto"/>
+      </w:pPr>
+      <w:r>
+        <w:t xml:space="preserve">This pattern is also known as the </w:t>
+      </w:r>
+      <w:r>
+        <w:rPr>
+          <w:b/>
+          <w:bCs/>
+        </w:rPr>
+        <w:t>Wrapper Pattern</w:t>
+      </w:r>
+      <w:r>
+        <w:t xml:space="preserve"> in the developer community because </w:t>
+      </w:r>
+      <w:proofErr w:type="gramStart"/>
+      <w:r>
+        <w:t>it</w:t>
+      </w:r>
+      <w:proofErr w:type="gramEnd"/>
+      <w:r>
+        <w:t xml:space="preserve"> "wraps" an object with additional functionality.</w:t>
+      </w:r>
+    </w:p>
+    <w:p>
+      <w:pPr>
+        <w:bidi w:val="0"/>
+      </w:pPr>
+      <w:r>
+        <w:t>_______________________________________________________________________________________________</w:t>
+      </w:r>
+    </w:p>
+    <w:p>
+      <w:pPr>
+        <w:bidi w:val="0"/>
+        <w:rPr>
+          <w:b/>
+          <w:bCs/>
+          <w:i/>
+          <w:iCs/>
+          <w:sz w:val="24"/>
+          <w:szCs w:val="24"/>
+        </w:rPr>
+      </w:pPr>
+      <w:r>
+        <w:rPr>
+          <w:b/>
+          <w:bCs/>
+          <w:i/>
+          <w:iCs/>
+          <w:sz w:val="24"/>
+          <w:szCs w:val="24"/>
+        </w:rPr>
+        <w:t xml:space="preserve">Section </w:t>
+      </w:r>
+      <w:r>
+        <w:rPr>
+          <w:b/>
+          <w:bCs/>
+          <w:i/>
+          <w:iCs/>
+          <w:sz w:val="24"/>
+          <w:szCs w:val="24"/>
+        </w:rPr>
+        <w:t>7</w:t>
+      </w:r>
+      <w:r>
+        <w:rPr>
+          <w:b/>
+          <w:bCs/>
+          <w:i/>
+          <w:iCs/>
+          <w:sz w:val="24"/>
+          <w:szCs w:val="24"/>
+        </w:rPr>
+        <w:t xml:space="preserve"> </w:t>
+      </w:r>
+      <w:r>
+        <w:rPr>
+          <w:b/>
+          <w:bCs/>
+          <w:i/>
+          <w:iCs/>
+          <w:sz w:val="24"/>
+          <w:szCs w:val="24"/>
+        </w:rPr>
+        <w:t xml:space="preserve">Decorator Pattern - Part </w:t>
+      </w:r>
+      <w:r>
+        <w:rPr>
+          <w:b/>
+          <w:bCs/>
+          <w:i/>
+          <w:iCs/>
+          <w:sz w:val="24"/>
+          <w:szCs w:val="24"/>
+        </w:rPr>
+        <w:t>2</w:t>
+      </w:r>
     </w:p>
     <w:sectPr>
       <w:pgSz w:w="11906" w:h="16838"/>
@@ -2133,6 +2561,155 @@
 <file path=word/numbering.xml><?xml version="1.0" encoding="utf-8"?>
 <w:numbering xmlns:wpc="http://schemas.microsoft.com/office/word/2010/wordprocessingCanvas" xmlns:cx="http://schemas.microsoft.com/office/drawing/2014/chartex" xmlns:cx1="http://schemas.microsoft.com/office/drawing/2015/9/8/chartex" xmlns:cx2="http://schemas.microsoft.com/office/drawing/2015/10/21/chartex" xmlns:cx3="http://schemas.microsoft.com/office/drawing/2016/5/9/chartex" xmlns:cx4="http://schemas.microsoft.com/office/drawing/2016/5/10/chartex" xmlns:cx5="http://schemas.microsoft.com/office/drawing/2016/5/11/chartex" xmlns:cx6="http://schemas.microsoft.com/office/drawing/2016/5/12/chartex" xmlns:cx7="http://schemas.microsoft.com/office/drawing/2016/5/13/chartex" xmlns:cx8="http://schemas.microsoft.com/office/drawing/2016/5/14/chartex" xmlns:mc="http://schemas.openxmlformats.org/markup-compatibility/2006" xmlns:aink="http://schemas.microsoft.com/office/drawing/2016/ink" xmlns:am3d="http://schemas.microsoft.com/office/drawing/2017/model3d" xmlns:o="urn:schemas-microsoft-com:office:office" xmlns:oel="http://schemas.microsoft.com/office/2019/extlst" xmlns:r="http://schemas.openxmlformats.org/officeDocument/2006/relationships" xmlns:m="http://schemas.openxmlformats.org/officeDocument/2006/math" xmlns:v="urn:schemas-microsoft-com:vml" xmlns:wp14="http://schemas.microsoft.com/office/word/2010/wordprocessingDrawing" xmlns:wp="http://schemas.openxmlformats.org/drawingml/2006/wordprocessingDrawing" xmlns:w10="urn:schemas-microsoft-com:office:word" xmlns:w="http://schemas.openxmlformats.org/wordprocessingml/2006/main" xmlns:w14="http://schemas.microsoft.com/office/word/2010/wordml" xmlns:w15="http://schemas.microsoft.com/office/word/2012/wordml" xmlns:w16cex="http://schemas.microsoft.com/office/word/2018/wordml/cex" xmlns:w16cid="http://schemas.microsoft.com/office/word/2016/wordml/cid" xmlns:w16="http://schemas.microsoft.com/office/word/2018/wordml" xmlns:w16sdtdh="http://schemas.microsoft.com/office/word/2020/wordml/sdtdatahash" xmlns:w16se="http://schemas.microsoft.com/office/word/2015/wordml/symex" xmlns:wpg="http://schemas.microsoft.com/office/word/2010/wordprocessingGroup" xmlns:wpi="http://schemas.microsoft.com/office/word/2010/wordprocessingInk" xmlns:wne="http://schemas.microsoft.com/office/word/2006/wordml" xmlns:wps="http://schemas.microsoft.com/office/word/2010/wordprocessingShape" mc:Ignorable="w14 w15 w16se w16cid w16 w16cex w16sdtdh wp14">
   <w:abstractNum w:abstractNumId="0" w15:restartNumberingAfterBreak="0">
+    <w:nsid w:val="02DC6179"/>
+    <w:multiLevelType w:val="multilevel"/>
+    <w:tmpl w:val="3830108A"/>
+    <w:lvl w:ilvl="0">
+      <w:start w:val="1"/>
+      <w:numFmt w:val="bullet"/>
+      <w:lvlText w:val=""/>
+      <w:lvlJc w:val="left"/>
+      <w:pPr>
+        <w:tabs>
+          <w:tab w:val="num" w:pos="720"/>
+        </w:tabs>
+        <w:ind w:left="720" w:hanging="360"/>
+      </w:pPr>
+      <w:rPr>
+        <w:rFonts w:ascii="Symbol" w:hAnsi="Symbol" w:hint="default"/>
+        <w:sz w:val="20"/>
+      </w:rPr>
+    </w:lvl>
+    <w:lvl w:ilvl="1" w:tentative="1">
+      <w:start w:val="1"/>
+      <w:numFmt w:val="bullet"/>
+      <w:lvlText w:val="o"/>
+      <w:lvlJc w:val="left"/>
+      <w:pPr>
+        <w:tabs>
+          <w:tab w:val="num" w:pos="1440"/>
+        </w:tabs>
+        <w:ind w:left="1440" w:hanging="360"/>
+      </w:pPr>
+      <w:rPr>
+        <w:rFonts w:ascii="Courier New" w:hAnsi="Courier New" w:hint="default"/>
+        <w:sz w:val="20"/>
+      </w:rPr>
+    </w:lvl>
+    <w:lvl w:ilvl="2" w:tentative="1">
+      <w:start w:val="1"/>
+      <w:numFmt w:val="bullet"/>
+      <w:lvlText w:val=""/>
+      <w:lvlJc w:val="left"/>
+      <w:pPr>
+        <w:tabs>
+          <w:tab w:val="num" w:pos="2160"/>
+        </w:tabs>
+        <w:ind w:left="2160" w:hanging="360"/>
+      </w:pPr>
+      <w:rPr>
+        <w:rFonts w:ascii="Wingdings" w:hAnsi="Wingdings" w:hint="default"/>
+        <w:sz w:val="20"/>
+      </w:rPr>
+    </w:lvl>
+    <w:lvl w:ilvl="3" w:tentative="1">
+      <w:start w:val="1"/>
+      <w:numFmt w:val="bullet"/>
+      <w:lvlText w:val=""/>
+      <w:lvlJc w:val="left"/>
+      <w:pPr>
+        <w:tabs>
+          <w:tab w:val="num" w:pos="2880"/>
+        </w:tabs>
+        <w:ind w:left="2880" w:hanging="360"/>
+      </w:pPr>
+      <w:rPr>
+        <w:rFonts w:ascii="Wingdings" w:hAnsi="Wingdings" w:hint="default"/>
+        <w:sz w:val="20"/>
+      </w:rPr>
+    </w:lvl>
+    <w:lvl w:ilvl="4" w:tentative="1">
+      <w:start w:val="1"/>
+      <w:numFmt w:val="bullet"/>
+      <w:lvlText w:val=""/>
+      <w:lvlJc w:val="left"/>
+      <w:pPr>
+        <w:tabs>
+          <w:tab w:val="num" w:pos="3600"/>
+        </w:tabs>
+        <w:ind w:left="3600" w:hanging="360"/>
+      </w:pPr>
+      <w:rPr>
+        <w:rFonts w:ascii="Wingdings" w:hAnsi="Wingdings" w:hint="default"/>
+        <w:sz w:val="20"/>
+      </w:rPr>
+    </w:lvl>
+    <w:lvl w:ilvl="5" w:tentative="1">
+      <w:start w:val="1"/>
+      <w:numFmt w:val="bullet"/>
+      <w:lvlText w:val=""/>
+      <w:lvlJc w:val="left"/>
+      <w:pPr>
+        <w:tabs>
+          <w:tab w:val="num" w:pos="4320"/>
+        </w:tabs>
+        <w:ind w:left="4320" w:hanging="360"/>
+      </w:pPr>
+      <w:rPr>
+        <w:rFonts w:ascii="Wingdings" w:hAnsi="Wingdings" w:hint="default"/>
+        <w:sz w:val="20"/>
+      </w:rPr>
+    </w:lvl>
+    <w:lvl w:ilvl="6" w:tentative="1">
+      <w:start w:val="1"/>
+      <w:numFmt w:val="bullet"/>
+      <w:lvlText w:val=""/>
+      <w:lvlJc w:val="left"/>
+      <w:pPr>
+        <w:tabs>
+          <w:tab w:val="num" w:pos="5040"/>
+        </w:tabs>
+        <w:ind w:left="5040" w:hanging="360"/>
+      </w:pPr>
+      <w:rPr>
+        <w:rFonts w:ascii="Wingdings" w:hAnsi="Wingdings" w:hint="default"/>
+        <w:sz w:val="20"/>
+      </w:rPr>
+    </w:lvl>
+    <w:lvl w:ilvl="7" w:tentative="1">
+      <w:start w:val="1"/>
+      <w:numFmt w:val="bullet"/>
+      <w:lvlText w:val=""/>
+      <w:lvlJc w:val="left"/>
+      <w:pPr>
+        <w:tabs>
+          <w:tab w:val="num" w:pos="5760"/>
+        </w:tabs>
+        <w:ind w:left="5760" w:hanging="360"/>
+      </w:pPr>
+      <w:rPr>
+        <w:rFonts w:ascii="Wingdings" w:hAnsi="Wingdings" w:hint="default"/>
+        <w:sz w:val="20"/>
+      </w:rPr>
+    </w:lvl>
+    <w:lvl w:ilvl="8" w:tentative="1">
+      <w:start w:val="1"/>
+      <w:numFmt w:val="bullet"/>
+      <w:lvlText w:val=""/>
+      <w:lvlJc w:val="left"/>
+      <w:pPr>
+        <w:tabs>
+          <w:tab w:val="num" w:pos="6480"/>
+        </w:tabs>
+        <w:ind w:left="6480" w:hanging="360"/>
+      </w:pPr>
+      <w:rPr>
+        <w:rFonts w:ascii="Wingdings" w:hAnsi="Wingdings" w:hint="default"/>
+        <w:sz w:val="20"/>
+      </w:rPr>
+    </w:lvl>
+  </w:abstractNum>
+  <w:abstractNum w:abstractNumId="1" w15:restartNumberingAfterBreak="0">
     <w:nsid w:val="0D756FAB"/>
     <w:multiLevelType w:val="hybridMultilevel"/>
     <w:tmpl w:val="87704F7E"/>
@@ -2221,7 +2798,7 @@
       </w:pPr>
     </w:lvl>
   </w:abstractNum>
-  <w:abstractNum w:abstractNumId="1" w15:restartNumberingAfterBreak="0">
+  <w:abstractNum w:abstractNumId="2" w15:restartNumberingAfterBreak="0">
     <w:nsid w:val="4DA036E9"/>
     <w:multiLevelType w:val="hybridMultilevel"/>
     <w:tmpl w:val="68F63964"/>
@@ -2310,7 +2887,7 @@
       </w:pPr>
     </w:lvl>
   </w:abstractNum>
-  <w:abstractNum w:abstractNumId="2" w15:restartNumberingAfterBreak="0">
+  <w:abstractNum w:abstractNumId="3" w15:restartNumberingAfterBreak="0">
     <w:nsid w:val="4F582A4E"/>
     <w:multiLevelType w:val="multilevel"/>
     <w:tmpl w:val="4F700D68"/>
@@ -2431,7 +3008,7 @@
       </w:pPr>
     </w:lvl>
   </w:abstractNum>
-  <w:abstractNum w:abstractNumId="3" w15:restartNumberingAfterBreak="0">
+  <w:abstractNum w:abstractNumId="4" w15:restartNumberingAfterBreak="0">
     <w:nsid w:val="54947A81"/>
     <w:multiLevelType w:val="hybridMultilevel"/>
     <w:tmpl w:val="EE5AA390"/>
@@ -2520,7 +3097,7 @@
       </w:pPr>
     </w:lvl>
   </w:abstractNum>
-  <w:abstractNum w:abstractNumId="4" w15:restartNumberingAfterBreak="0">
+  <w:abstractNum w:abstractNumId="5" w15:restartNumberingAfterBreak="0">
     <w:nsid w:val="615828A0"/>
     <w:multiLevelType w:val="hybridMultilevel"/>
     <w:tmpl w:val="436ACBDA"/>
@@ -2633,7 +3210,7 @@
       </w:rPr>
     </w:lvl>
   </w:abstractNum>
-  <w:abstractNum w:abstractNumId="5" w15:restartNumberingAfterBreak="0">
+  <w:abstractNum w:abstractNumId="6" w15:restartNumberingAfterBreak="0">
     <w:nsid w:val="76DF0F00"/>
     <w:multiLevelType w:val="hybridMultilevel"/>
     <w:tmpl w:val="09E63280"/>
@@ -2722,23 +3299,146 @@
       </w:pPr>
     </w:lvl>
   </w:abstractNum>
+  <w:abstractNum w:abstractNumId="7" w15:restartNumberingAfterBreak="0">
+    <w:nsid w:val="7DA4430E"/>
+    <w:multiLevelType w:val="multilevel"/>
+    <w:tmpl w:val="6A908240"/>
+    <w:lvl w:ilvl="0">
+      <w:start w:val="1"/>
+      <w:numFmt w:val="decimal"/>
+      <w:lvlText w:val="%1."/>
+      <w:lvlJc w:val="left"/>
+      <w:pPr>
+        <w:tabs>
+          <w:tab w:val="num" w:pos="720"/>
+        </w:tabs>
+        <w:ind w:left="720" w:hanging="360"/>
+      </w:pPr>
+    </w:lvl>
+    <w:lvl w:ilvl="1">
+      <w:start w:val="1"/>
+      <w:numFmt w:val="bullet"/>
+      <w:lvlText w:val="o"/>
+      <w:lvlJc w:val="left"/>
+      <w:pPr>
+        <w:tabs>
+          <w:tab w:val="num" w:pos="1440"/>
+        </w:tabs>
+        <w:ind w:left="1440" w:hanging="360"/>
+      </w:pPr>
+      <w:rPr>
+        <w:rFonts w:ascii="Courier New" w:hAnsi="Courier New" w:hint="default"/>
+        <w:sz w:val="20"/>
+      </w:rPr>
+    </w:lvl>
+    <w:lvl w:ilvl="2" w:tentative="1">
+      <w:start w:val="1"/>
+      <w:numFmt w:val="decimal"/>
+      <w:lvlText w:val="%3."/>
+      <w:lvlJc w:val="left"/>
+      <w:pPr>
+        <w:tabs>
+          <w:tab w:val="num" w:pos="2160"/>
+        </w:tabs>
+        <w:ind w:left="2160" w:hanging="360"/>
+      </w:pPr>
+    </w:lvl>
+    <w:lvl w:ilvl="3" w:tentative="1">
+      <w:start w:val="1"/>
+      <w:numFmt w:val="decimal"/>
+      <w:lvlText w:val="%4."/>
+      <w:lvlJc w:val="left"/>
+      <w:pPr>
+        <w:tabs>
+          <w:tab w:val="num" w:pos="2880"/>
+        </w:tabs>
+        <w:ind w:left="2880" w:hanging="360"/>
+      </w:pPr>
+    </w:lvl>
+    <w:lvl w:ilvl="4" w:tentative="1">
+      <w:start w:val="1"/>
+      <w:numFmt w:val="decimal"/>
+      <w:lvlText w:val="%5."/>
+      <w:lvlJc w:val="left"/>
+      <w:pPr>
+        <w:tabs>
+          <w:tab w:val="num" w:pos="3600"/>
+        </w:tabs>
+        <w:ind w:left="3600" w:hanging="360"/>
+      </w:pPr>
+    </w:lvl>
+    <w:lvl w:ilvl="5" w:tentative="1">
+      <w:start w:val="1"/>
+      <w:numFmt w:val="decimal"/>
+      <w:lvlText w:val="%6."/>
+      <w:lvlJc w:val="left"/>
+      <w:pPr>
+        <w:tabs>
+          <w:tab w:val="num" w:pos="4320"/>
+        </w:tabs>
+        <w:ind w:left="4320" w:hanging="360"/>
+      </w:pPr>
+    </w:lvl>
+    <w:lvl w:ilvl="6" w:tentative="1">
+      <w:start w:val="1"/>
+      <w:numFmt w:val="decimal"/>
+      <w:lvlText w:val="%7."/>
+      <w:lvlJc w:val="left"/>
+      <w:pPr>
+        <w:tabs>
+          <w:tab w:val="num" w:pos="5040"/>
+        </w:tabs>
+        <w:ind w:left="5040" w:hanging="360"/>
+      </w:pPr>
+    </w:lvl>
+    <w:lvl w:ilvl="7" w:tentative="1">
+      <w:start w:val="1"/>
+      <w:numFmt w:val="decimal"/>
+      <w:lvlText w:val="%8."/>
+      <w:lvlJc w:val="left"/>
+      <w:pPr>
+        <w:tabs>
+          <w:tab w:val="num" w:pos="5760"/>
+        </w:tabs>
+        <w:ind w:left="5760" w:hanging="360"/>
+      </w:pPr>
+    </w:lvl>
+    <w:lvl w:ilvl="8" w:tentative="1">
+      <w:start w:val="1"/>
+      <w:numFmt w:val="decimal"/>
+      <w:lvlText w:val="%9."/>
+      <w:lvlJc w:val="left"/>
+      <w:pPr>
+        <w:tabs>
+          <w:tab w:val="num" w:pos="6480"/>
+        </w:tabs>
+        <w:ind w:left="6480" w:hanging="360"/>
+      </w:pPr>
+    </w:lvl>
+  </w:abstractNum>
   <w:num w:numId="1" w16cid:durableId="238369732">
+    <w:abstractNumId w:val="2"/>
+  </w:num>
+  <w:num w:numId="2" w16cid:durableId="843083940">
     <w:abstractNumId w:val="1"/>
   </w:num>
-  <w:num w:numId="2" w16cid:durableId="843083940">
-    <w:abstractNumId w:val="0"/>
+  <w:num w:numId="3" w16cid:durableId="560486562">
+    <w:abstractNumId w:val="6"/>
   </w:num>
-  <w:num w:numId="3" w16cid:durableId="560486562">
+  <w:num w:numId="4" w16cid:durableId="1494373205">
     <w:abstractNumId w:val="5"/>
   </w:num>
-  <w:num w:numId="4" w16cid:durableId="1494373205">
+  <w:num w:numId="5" w16cid:durableId="675887116">
     <w:abstractNumId w:val="4"/>
   </w:num>
-  <w:num w:numId="5" w16cid:durableId="675887116">
+  <w:num w:numId="6" w16cid:durableId="2082555173">
     <w:abstractNumId w:val="3"/>
   </w:num>
-  <w:num w:numId="6" w16cid:durableId="2082555173">
-    <w:abstractNumId w:val="2"/>
+  <w:num w:numId="7" w16cid:durableId="1175388356">
+    <w:abstractNumId w:val="7"/>
+  </w:num>
+  <w:num w:numId="8" w16cid:durableId="2113044472">
+    <w:abstractNumId w:val="0"/>
   </w:num>
 </w:numbering>
 </file>
@@ -3141,10 +3841,50 @@
   <w:style w:type="paragraph" w:default="1" w:styleId="Normal">
     <w:name w:val="Normal"/>
     <w:qFormat/>
-    <w:rsid w:val="005B18D1"/>
+    <w:rsid w:val="00F04C5F"/>
     <w:pPr>
       <w:bidi/>
     </w:pPr>
+  </w:style>
+  <w:style w:type="paragraph" w:styleId="Heading3">
+    <w:name w:val="heading 3"/>
+    <w:basedOn w:val="Normal"/>
+    <w:link w:val="Heading3Char"/>
+    <w:uiPriority w:val="9"/>
+    <w:qFormat/>
+    <w:rsid w:val="002E474D"/>
+    <w:pPr>
+      <w:bidi w:val="0"/>
+      <w:spacing w:before="100" w:beforeAutospacing="1" w:after="100" w:afterAutospacing="1" w:line="240" w:lineRule="auto"/>
+      <w:outlineLvl w:val="2"/>
+    </w:pPr>
+    <w:rPr>
+      <w:rFonts w:ascii="Times New Roman" w:eastAsia="Times New Roman" w:hAnsi="Times New Roman" w:cs="Times New Roman"/>
+      <w:b/>
+      <w:bCs/>
+      <w:sz w:val="27"/>
+      <w:szCs w:val="27"/>
+    </w:rPr>
+  </w:style>
+  <w:style w:type="paragraph" w:styleId="Heading4">
+    <w:name w:val="heading 4"/>
+    <w:basedOn w:val="Normal"/>
+    <w:link w:val="Heading4Char"/>
+    <w:uiPriority w:val="9"/>
+    <w:qFormat/>
+    <w:rsid w:val="002E474D"/>
+    <w:pPr>
+      <w:bidi w:val="0"/>
+      <w:spacing w:before="100" w:beforeAutospacing="1" w:after="100" w:afterAutospacing="1" w:line="240" w:lineRule="auto"/>
+      <w:outlineLvl w:val="3"/>
+    </w:pPr>
+    <w:rPr>
+      <w:rFonts w:ascii="Times New Roman" w:eastAsia="Times New Roman" w:hAnsi="Times New Roman" w:cs="Times New Roman"/>
+      <w:b/>
+      <w:bCs/>
+      <w:sz w:val="24"/>
+      <w:szCs w:val="24"/>
+    </w:rPr>
   </w:style>
   <w:style w:type="character" w:default="1" w:styleId="DefaultParagraphFont">
     <w:name w:val="Default Paragraph Font"/>
@@ -3223,6 +3963,34 @@
       <w:rFonts w:ascii="Courier New" w:eastAsia="Times New Roman" w:hAnsi="Courier New" w:cs="Courier New"/>
       <w:sz w:val="20"/>
       <w:szCs w:val="20"/>
+    </w:rPr>
+  </w:style>
+  <w:style w:type="character" w:customStyle="1" w:styleId="Heading3Char">
+    <w:name w:val="Heading 3 Char"/>
+    <w:basedOn w:val="DefaultParagraphFont"/>
+    <w:link w:val="Heading3"/>
+    <w:uiPriority w:val="9"/>
+    <w:rsid w:val="002E474D"/>
+    <w:rPr>
+      <w:rFonts w:ascii="Times New Roman" w:eastAsia="Times New Roman" w:hAnsi="Times New Roman" w:cs="Times New Roman"/>
+      <w:b/>
+      <w:bCs/>
+      <w:sz w:val="27"/>
+      <w:szCs w:val="27"/>
+    </w:rPr>
+  </w:style>
+  <w:style w:type="character" w:customStyle="1" w:styleId="Heading4Char">
+    <w:name w:val="Heading 4 Char"/>
+    <w:basedOn w:val="DefaultParagraphFont"/>
+    <w:link w:val="Heading4"/>
+    <w:uiPriority w:val="9"/>
+    <w:rsid w:val="002E474D"/>
+    <w:rPr>
+      <w:rFonts w:ascii="Times New Roman" w:eastAsia="Times New Roman" w:hAnsi="Times New Roman" w:cs="Times New Roman"/>
+      <w:b/>
+      <w:bCs/>
+      <w:sz w:val="24"/>
+      <w:szCs w:val="24"/>
     </w:rPr>
   </w:style>
 </w:styles>

</xml_diff>

<commit_message>
Section 7 Decorator Pattern Part 2
</commit_message>
<xml_diff>
--- a/DesignPattern.docx
+++ b/DesignPattern.docx
@@ -2545,6 +2545,80 @@
         </w:rPr>
         <w:t>2</w:t>
       </w:r>
+    </w:p>
+    <w:p>
+      <w:pPr>
+        <w:bidi w:val="0"/>
+        <w:spacing w:after="0" w:line="240" w:lineRule="auto"/>
+        <w:rPr>
+          <w:rFonts w:ascii="Times New Roman" w:eastAsia="Times New Roman" w:hAnsi="Times New Roman" w:cs="Times New Roman"/>
+          <w:sz w:val="24"/>
+          <w:szCs w:val="24"/>
+        </w:rPr>
+      </w:pPr>
+      <w:r>
+        <w:rPr>
+          <w:rFonts w:hint="cs"/>
+          <w:noProof/>
+        </w:rPr>
+        <w:drawing>
+          <wp:inline distT="0" distB="0" distL="0" distR="0" wp14:anchorId="57432161" wp14:editId="7385472D">
+            <wp:extent cx="4258945" cy="3575050"/>
+            <wp:effectExtent l="0" t="0" r="0" b="0"/>
+            <wp:docPr id="4" name="Picture 4"/>
+            <wp:cNvGraphicFramePr>
+              <a:graphicFrameLocks xmlns:a="http://schemas.openxmlformats.org/drawingml/2006/main" noChangeAspect="1"/>
+            </wp:cNvGraphicFramePr>
+            <a:graphic xmlns:a="http://schemas.openxmlformats.org/drawingml/2006/main">
+              <a:graphicData uri="http://schemas.openxmlformats.org/drawingml/2006/picture">
+                <pic:pic xmlns:pic="http://schemas.openxmlformats.org/drawingml/2006/picture">
+                  <pic:nvPicPr>
+                    <pic:cNvPr id="0" name="Picture 1"/>
+                    <pic:cNvPicPr>
+                      <a:picLocks noChangeAspect="1" noChangeArrowheads="1"/>
+                    </pic:cNvPicPr>
+                  </pic:nvPicPr>
+                  <pic:blipFill>
+                    <a:blip r:embed="rId15" cstate="print">
+                      <a:extLst>
+                        <a:ext uri="{28A0092B-C50C-407E-A947-70E740481C1C}">
+                          <a14:useLocalDpi xmlns:a14="http://schemas.microsoft.com/office/drawing/2010/main" val="0"/>
+                        </a:ext>
+                      </a:extLst>
+                    </a:blip>
+                    <a:srcRect/>
+                    <a:stretch>
+                      <a:fillRect/>
+                    </a:stretch>
+                  </pic:blipFill>
+                  <pic:spPr bwMode="auto">
+                    <a:xfrm>
+                      <a:off x="0" y="0"/>
+                      <a:ext cx="4258945" cy="3575050"/>
+                    </a:xfrm>
+                    <a:prstGeom prst="rect">
+                      <a:avLst/>
+                    </a:prstGeom>
+                    <a:noFill/>
+                    <a:ln>
+                      <a:noFill/>
+                    </a:ln>
+                  </pic:spPr>
+                </pic:pic>
+              </a:graphicData>
+            </a:graphic>
+          </wp:inline>
+        </w:drawing>
+      </w:r>
+    </w:p>
+    <w:p>
+      <w:pPr>
+        <w:bidi w:val="0"/>
+        <w:rPr>
+          <w:rFonts w:hint="cs"/>
+          <w:rtl/>
+        </w:rPr>
+      </w:pPr>
     </w:p>
     <w:sectPr>
       <w:pgSz w:w="11906" w:h="16838"/>

</xml_diff>